<commit_message>
Hoàn thiện 100% database, phân quyền, sp, fn,.... Tạo dự án code
</commit_message>
<xml_diff>
--- a/Diagram.docx
+++ b/Diagram.docx
@@ -58,6 +58,3724 @@
         </w:drawing>
       </w:r>
     </w:p>
+    <w:p>
+      <w:pPr>
+        <w:rPr>
+          <w:b/>
+          <w:bCs/>
+        </w:rPr>
+      </w:pPr>
+      <w:r>
+        <w:rPr>
+          <w:b/>
+          <w:bCs/>
+        </w:rPr>
+        <w:t>MA TRẬN CHỨC NĂNG CUỐI CÙNG - HỆ THỐNG QUẢN LÝ THU CHI TÀI CHÍNH</w:t>
+      </w:r>
+    </w:p>
+    <w:p>
+      <w:pPr>
+        <w:rPr>
+          <w:b/>
+          <w:bCs/>
+        </w:rPr>
+      </w:pPr>
+      <w:r>
+        <w:rPr>
+          <w:rFonts w:ascii="Segoe UI Emoji" w:hAnsi="Segoe UI Emoji" w:cs="Segoe UI Emoji"/>
+          <w:b/>
+          <w:bCs/>
+        </w:rPr>
+        <w:t>📊</w:t>
+      </w:r>
+      <w:r>
+        <w:rPr>
+          <w:b/>
+          <w:bCs/>
+        </w:rPr>
+        <w:t xml:space="preserve"> BẢNG TỔNG QUAN (KIỂM TRA CUỐI CÙNG)</w:t>
+      </w:r>
+    </w:p>
+    <w:tbl>
+      <w:tblPr>
+        <w:tblW w:w="9044" w:type="dxa"/>
+        <w:shd w:val="clear" w:color="auto" w:fill="141414"/>
+        <w:tblCellMar>
+          <w:top w:w="15" w:type="dxa"/>
+          <w:left w:w="15" w:type="dxa"/>
+          <w:bottom w:w="15" w:type="dxa"/>
+          <w:right w:w="15" w:type="dxa"/>
+        </w:tblCellMar>
+        <w:tblLook w:val="04A0" w:firstRow="1" w:lastRow="0" w:firstColumn="1" w:lastColumn="0" w:noHBand="0" w:noVBand="1"/>
+      </w:tblPr>
+      <w:tblGrid>
+        <w:gridCol w:w="1704"/>
+        <w:gridCol w:w="1728"/>
+        <w:gridCol w:w="1292"/>
+        <w:gridCol w:w="715"/>
+        <w:gridCol w:w="665"/>
+        <w:gridCol w:w="2968"/>
+      </w:tblGrid>
+      <w:tr>
+        <w:trPr>
+          <w:tblHeader/>
+        </w:trPr>
+        <w:tc>
+          <w:tcPr>
+            <w:tcW w:w="0" w:type="auto"/>
+            <w:shd w:val="clear" w:color="auto" w:fill="141414"/>
+            <w:tcMar>
+              <w:top w:w="90" w:type="dxa"/>
+              <w:left w:w="195" w:type="dxa"/>
+              <w:bottom w:w="90" w:type="dxa"/>
+              <w:right w:w="195" w:type="dxa"/>
+            </w:tcMar>
+            <w:vAlign w:val="center"/>
+            <w:hideMark/>
+          </w:tcPr>
+          <w:p>
+            <w:pPr>
+              <w:rPr>
+                <w:b/>
+                <w:bCs/>
+              </w:rPr>
+            </w:pPr>
+            <w:r>
+              <w:rPr>
+                <w:b/>
+                <w:bCs/>
+              </w:rPr>
+              <w:t>Chức năng</w:t>
+            </w:r>
+          </w:p>
+        </w:tc>
+        <w:tc>
+          <w:tcPr>
+            <w:tcW w:w="0" w:type="auto"/>
+            <w:shd w:val="clear" w:color="auto" w:fill="141414"/>
+            <w:tcMar>
+              <w:top w:w="90" w:type="dxa"/>
+              <w:left w:w="195" w:type="dxa"/>
+              <w:bottom w:w="90" w:type="dxa"/>
+              <w:right w:w="195" w:type="dxa"/>
+            </w:tcMar>
+            <w:vAlign w:val="center"/>
+            <w:hideMark/>
+          </w:tcPr>
+          <w:p>
+            <w:pPr>
+              <w:rPr>
+                <w:b/>
+                <w:bCs/>
+              </w:rPr>
+            </w:pPr>
+            <w:r>
+              <w:rPr>
+                <w:b/>
+                <w:bCs/>
+              </w:rPr>
+              <w:t>Mô tả</w:t>
+            </w:r>
+          </w:p>
+        </w:tc>
+        <w:tc>
+          <w:tcPr>
+            <w:tcW w:w="0" w:type="auto"/>
+            <w:shd w:val="clear" w:color="auto" w:fill="141414"/>
+            <w:tcMar>
+              <w:top w:w="90" w:type="dxa"/>
+              <w:left w:w="195" w:type="dxa"/>
+              <w:bottom w:w="90" w:type="dxa"/>
+              <w:right w:w="195" w:type="dxa"/>
+            </w:tcMar>
+            <w:vAlign w:val="center"/>
+            <w:hideMark/>
+          </w:tcPr>
+          <w:p>
+            <w:pPr>
+              <w:rPr>
+                <w:b/>
+                <w:bCs/>
+              </w:rPr>
+            </w:pPr>
+            <w:r>
+              <w:rPr>
+                <w:b/>
+                <w:bCs/>
+              </w:rPr>
+              <w:t>Trưởng phòng</w:t>
+            </w:r>
+          </w:p>
+        </w:tc>
+        <w:tc>
+          <w:tcPr>
+            <w:tcW w:w="0" w:type="auto"/>
+            <w:shd w:val="clear" w:color="auto" w:fill="141414"/>
+            <w:tcMar>
+              <w:top w:w="90" w:type="dxa"/>
+              <w:left w:w="195" w:type="dxa"/>
+              <w:bottom w:w="90" w:type="dxa"/>
+              <w:right w:w="195" w:type="dxa"/>
+            </w:tcMar>
+            <w:vAlign w:val="center"/>
+            <w:hideMark/>
+          </w:tcPr>
+          <w:p>
+            <w:pPr>
+              <w:rPr>
+                <w:b/>
+                <w:bCs/>
+              </w:rPr>
+            </w:pPr>
+            <w:r>
+              <w:rPr>
+                <w:b/>
+                <w:bCs/>
+              </w:rPr>
+              <w:t>Nhân viên TC</w:t>
+            </w:r>
+          </w:p>
+        </w:tc>
+        <w:tc>
+          <w:tcPr>
+            <w:tcW w:w="0" w:type="auto"/>
+            <w:shd w:val="clear" w:color="auto" w:fill="141414"/>
+            <w:tcMar>
+              <w:top w:w="90" w:type="dxa"/>
+              <w:left w:w="195" w:type="dxa"/>
+              <w:bottom w:w="90" w:type="dxa"/>
+              <w:right w:w="195" w:type="dxa"/>
+            </w:tcMar>
+            <w:vAlign w:val="center"/>
+            <w:hideMark/>
+          </w:tcPr>
+          <w:p>
+            <w:pPr>
+              <w:rPr>
+                <w:b/>
+                <w:bCs/>
+              </w:rPr>
+            </w:pPr>
+            <w:r>
+              <w:rPr>
+                <w:b/>
+                <w:bCs/>
+              </w:rPr>
+              <w:t>Kế toán</w:t>
+            </w:r>
+          </w:p>
+        </w:tc>
+        <w:tc>
+          <w:tcPr>
+            <w:tcW w:w="0" w:type="auto"/>
+            <w:shd w:val="clear" w:color="auto" w:fill="141414"/>
+            <w:tcMar>
+              <w:top w:w="90" w:type="dxa"/>
+              <w:left w:w="195" w:type="dxa"/>
+              <w:bottom w:w="90" w:type="dxa"/>
+              <w:right w:w="195" w:type="dxa"/>
+            </w:tcMar>
+            <w:vAlign w:val="center"/>
+            <w:hideMark/>
+          </w:tcPr>
+          <w:p>
+            <w:pPr>
+              <w:rPr>
+                <w:b/>
+                <w:bCs/>
+              </w:rPr>
+            </w:pPr>
+            <w:proofErr w:type="spellStart"/>
+            <w:r>
+              <w:rPr>
+                <w:b/>
+                <w:bCs/>
+              </w:rPr>
+              <w:t>Code</w:t>
+            </w:r>
+            <w:proofErr w:type="spellEnd"/>
+            <w:r>
+              <w:rPr>
+                <w:b/>
+                <w:bCs/>
+              </w:rPr>
+              <w:t xml:space="preserve"> </w:t>
+            </w:r>
+            <w:proofErr w:type="spellStart"/>
+            <w:r>
+              <w:rPr>
+                <w:b/>
+                <w:bCs/>
+              </w:rPr>
+              <w:t>Status</w:t>
+            </w:r>
+            <w:proofErr w:type="spellEnd"/>
+          </w:p>
+        </w:tc>
+      </w:tr>
+      <w:tr>
+        <w:tc>
+          <w:tcPr>
+            <w:tcW w:w="0" w:type="auto"/>
+            <w:shd w:val="clear" w:color="auto" w:fill="141414"/>
+            <w:tcMar>
+              <w:top w:w="90" w:type="dxa"/>
+              <w:left w:w="195" w:type="dxa"/>
+              <w:bottom w:w="90" w:type="dxa"/>
+              <w:right w:w="195" w:type="dxa"/>
+            </w:tcMar>
+            <w:vAlign w:val="center"/>
+            <w:hideMark/>
+          </w:tcPr>
+          <w:p>
+            <w:r>
+              <w:rPr>
+                <w:b/>
+                <w:bCs/>
+              </w:rPr>
+              <w:t>QUẢN LÝ TÀI KHOẢN NGÂN HÀNG</w:t>
+            </w:r>
+          </w:p>
+        </w:tc>
+        <w:tc>
+          <w:tcPr>
+            <w:tcW w:w="0" w:type="auto"/>
+            <w:shd w:val="clear" w:color="auto" w:fill="141414"/>
+            <w:tcMar>
+              <w:top w:w="90" w:type="dxa"/>
+              <w:left w:w="195" w:type="dxa"/>
+              <w:bottom w:w="90" w:type="dxa"/>
+              <w:right w:w="195" w:type="dxa"/>
+            </w:tcMar>
+            <w:vAlign w:val="center"/>
+            <w:hideMark/>
+          </w:tcPr>
+          <w:p/>
+        </w:tc>
+        <w:tc>
+          <w:tcPr>
+            <w:tcW w:w="0" w:type="auto"/>
+            <w:shd w:val="clear" w:color="auto" w:fill="141414"/>
+            <w:tcMar>
+              <w:top w:w="90" w:type="dxa"/>
+              <w:left w:w="195" w:type="dxa"/>
+              <w:bottom w:w="90" w:type="dxa"/>
+              <w:right w:w="195" w:type="dxa"/>
+            </w:tcMar>
+            <w:vAlign w:val="center"/>
+            <w:hideMark/>
+          </w:tcPr>
+          <w:p/>
+        </w:tc>
+        <w:tc>
+          <w:tcPr>
+            <w:tcW w:w="0" w:type="auto"/>
+            <w:shd w:val="clear" w:color="auto" w:fill="141414"/>
+            <w:tcMar>
+              <w:top w:w="90" w:type="dxa"/>
+              <w:left w:w="195" w:type="dxa"/>
+              <w:bottom w:w="90" w:type="dxa"/>
+              <w:right w:w="195" w:type="dxa"/>
+            </w:tcMar>
+            <w:vAlign w:val="center"/>
+            <w:hideMark/>
+          </w:tcPr>
+          <w:p/>
+        </w:tc>
+        <w:tc>
+          <w:tcPr>
+            <w:tcW w:w="0" w:type="auto"/>
+            <w:shd w:val="clear" w:color="auto" w:fill="141414"/>
+            <w:tcMar>
+              <w:top w:w="90" w:type="dxa"/>
+              <w:left w:w="195" w:type="dxa"/>
+              <w:bottom w:w="90" w:type="dxa"/>
+              <w:right w:w="195" w:type="dxa"/>
+            </w:tcMar>
+            <w:vAlign w:val="center"/>
+            <w:hideMark/>
+          </w:tcPr>
+          <w:p/>
+        </w:tc>
+        <w:tc>
+          <w:tcPr>
+            <w:tcW w:w="0" w:type="auto"/>
+            <w:shd w:val="clear" w:color="auto" w:fill="141414"/>
+            <w:tcMar>
+              <w:top w:w="90" w:type="dxa"/>
+              <w:left w:w="195" w:type="dxa"/>
+              <w:bottom w:w="90" w:type="dxa"/>
+              <w:right w:w="195" w:type="dxa"/>
+            </w:tcMar>
+            <w:vAlign w:val="center"/>
+            <w:hideMark/>
+          </w:tcPr>
+          <w:p/>
+        </w:tc>
+      </w:tr>
+      <w:tr>
+        <w:tc>
+          <w:tcPr>
+            <w:tcW w:w="0" w:type="auto"/>
+            <w:shd w:val="clear" w:color="auto" w:fill="141414"/>
+            <w:tcMar>
+              <w:top w:w="90" w:type="dxa"/>
+              <w:left w:w="195" w:type="dxa"/>
+              <w:bottom w:w="90" w:type="dxa"/>
+              <w:right w:w="195" w:type="dxa"/>
+            </w:tcMar>
+            <w:vAlign w:val="center"/>
+            <w:hideMark/>
+          </w:tcPr>
+          <w:p>
+            <w:r>
+              <w:t>Thêm tài khoản NH</w:t>
+            </w:r>
+          </w:p>
+        </w:tc>
+        <w:tc>
+          <w:tcPr>
+            <w:tcW w:w="0" w:type="auto"/>
+            <w:shd w:val="clear" w:color="auto" w:fill="141414"/>
+            <w:tcMar>
+              <w:top w:w="90" w:type="dxa"/>
+              <w:left w:w="195" w:type="dxa"/>
+              <w:bottom w:w="90" w:type="dxa"/>
+              <w:right w:w="195" w:type="dxa"/>
+            </w:tcMar>
+            <w:vAlign w:val="center"/>
+            <w:hideMark/>
+          </w:tcPr>
+          <w:p>
+            <w:r>
+              <w:t>Tạo tài khoản ngân hàng mới</w:t>
+            </w:r>
+          </w:p>
+        </w:tc>
+        <w:tc>
+          <w:tcPr>
+            <w:tcW w:w="0" w:type="auto"/>
+            <w:shd w:val="clear" w:color="auto" w:fill="141414"/>
+            <w:tcMar>
+              <w:top w:w="90" w:type="dxa"/>
+              <w:left w:w="195" w:type="dxa"/>
+              <w:bottom w:w="90" w:type="dxa"/>
+              <w:right w:w="195" w:type="dxa"/>
+            </w:tcMar>
+            <w:vAlign w:val="center"/>
+            <w:hideMark/>
+          </w:tcPr>
+          <w:p>
+            <w:r>
+              <w:rPr>
+                <w:rFonts w:ascii="Segoe UI Emoji" w:hAnsi="Segoe UI Emoji" w:cs="Segoe UI Emoji"/>
+              </w:rPr>
+              <w:t>✅</w:t>
+            </w:r>
+          </w:p>
+        </w:tc>
+        <w:tc>
+          <w:tcPr>
+            <w:tcW w:w="0" w:type="auto"/>
+            <w:shd w:val="clear" w:color="auto" w:fill="141414"/>
+            <w:tcMar>
+              <w:top w:w="90" w:type="dxa"/>
+              <w:left w:w="195" w:type="dxa"/>
+              <w:bottom w:w="90" w:type="dxa"/>
+              <w:right w:w="195" w:type="dxa"/>
+            </w:tcMar>
+            <w:vAlign w:val="center"/>
+            <w:hideMark/>
+          </w:tcPr>
+          <w:p>
+            <w:r>
+              <w:rPr>
+                <w:rFonts w:ascii="Segoe UI Emoji" w:hAnsi="Segoe UI Emoji" w:cs="Segoe UI Emoji"/>
+              </w:rPr>
+              <w:t>❌</w:t>
+            </w:r>
+          </w:p>
+        </w:tc>
+        <w:tc>
+          <w:tcPr>
+            <w:tcW w:w="0" w:type="auto"/>
+            <w:shd w:val="clear" w:color="auto" w:fill="141414"/>
+            <w:tcMar>
+              <w:top w:w="90" w:type="dxa"/>
+              <w:left w:w="195" w:type="dxa"/>
+              <w:bottom w:w="90" w:type="dxa"/>
+              <w:right w:w="195" w:type="dxa"/>
+            </w:tcMar>
+            <w:vAlign w:val="center"/>
+            <w:hideMark/>
+          </w:tcPr>
+          <w:p>
+            <w:r>
+              <w:rPr>
+                <w:rFonts w:ascii="Segoe UI Emoji" w:hAnsi="Segoe UI Emoji" w:cs="Segoe UI Emoji"/>
+              </w:rPr>
+              <w:t>❌</w:t>
+            </w:r>
+          </w:p>
+        </w:tc>
+        <w:tc>
+          <w:tcPr>
+            <w:tcW w:w="0" w:type="auto"/>
+            <w:shd w:val="clear" w:color="auto" w:fill="141414"/>
+            <w:tcMar>
+              <w:top w:w="90" w:type="dxa"/>
+              <w:left w:w="195" w:type="dxa"/>
+              <w:bottom w:w="90" w:type="dxa"/>
+              <w:right w:w="195" w:type="dxa"/>
+            </w:tcMar>
+            <w:vAlign w:val="center"/>
+            <w:hideMark/>
+          </w:tcPr>
+          <w:p>
+            <w:r>
+              <w:rPr>
+                <w:rFonts w:ascii="Segoe UI Emoji" w:hAnsi="Segoe UI Emoji" w:cs="Segoe UI Emoji"/>
+              </w:rPr>
+              <w:t>✅</w:t>
+            </w:r>
+            <w:r>
+              <w:t xml:space="preserve"> </w:t>
+            </w:r>
+            <w:proofErr w:type="spellStart"/>
+            <w:r>
+              <w:t>SP_ThemTaiKhoanNH</w:t>
+            </w:r>
+            <w:proofErr w:type="spellEnd"/>
+          </w:p>
+        </w:tc>
+      </w:tr>
+      <w:tr>
+        <w:tc>
+          <w:tcPr>
+            <w:tcW w:w="0" w:type="auto"/>
+            <w:shd w:val="clear" w:color="auto" w:fill="141414"/>
+            <w:tcMar>
+              <w:top w:w="90" w:type="dxa"/>
+              <w:left w:w="195" w:type="dxa"/>
+              <w:bottom w:w="90" w:type="dxa"/>
+              <w:right w:w="195" w:type="dxa"/>
+            </w:tcMar>
+            <w:vAlign w:val="center"/>
+            <w:hideMark/>
+          </w:tcPr>
+          <w:p>
+            <w:r>
+              <w:t>Sửa tài khoản NH</w:t>
+            </w:r>
+          </w:p>
+        </w:tc>
+        <w:tc>
+          <w:tcPr>
+            <w:tcW w:w="0" w:type="auto"/>
+            <w:shd w:val="clear" w:color="auto" w:fill="141414"/>
+            <w:tcMar>
+              <w:top w:w="90" w:type="dxa"/>
+              <w:left w:w="195" w:type="dxa"/>
+              <w:bottom w:w="90" w:type="dxa"/>
+              <w:right w:w="195" w:type="dxa"/>
+            </w:tcMar>
+            <w:vAlign w:val="center"/>
+            <w:hideMark/>
+          </w:tcPr>
+          <w:p>
+            <w:r>
+              <w:t>Cập nhật thông tin tài khoản</w:t>
+            </w:r>
+          </w:p>
+        </w:tc>
+        <w:tc>
+          <w:tcPr>
+            <w:tcW w:w="0" w:type="auto"/>
+            <w:shd w:val="clear" w:color="auto" w:fill="141414"/>
+            <w:tcMar>
+              <w:top w:w="90" w:type="dxa"/>
+              <w:left w:w="195" w:type="dxa"/>
+              <w:bottom w:w="90" w:type="dxa"/>
+              <w:right w:w="195" w:type="dxa"/>
+            </w:tcMar>
+            <w:vAlign w:val="center"/>
+            <w:hideMark/>
+          </w:tcPr>
+          <w:p>
+            <w:r>
+              <w:rPr>
+                <w:rFonts w:ascii="Segoe UI Emoji" w:hAnsi="Segoe UI Emoji" w:cs="Segoe UI Emoji"/>
+              </w:rPr>
+              <w:t>✅</w:t>
+            </w:r>
+          </w:p>
+        </w:tc>
+        <w:tc>
+          <w:tcPr>
+            <w:tcW w:w="0" w:type="auto"/>
+            <w:shd w:val="clear" w:color="auto" w:fill="141414"/>
+            <w:tcMar>
+              <w:top w:w="90" w:type="dxa"/>
+              <w:left w:w="195" w:type="dxa"/>
+              <w:bottom w:w="90" w:type="dxa"/>
+              <w:right w:w="195" w:type="dxa"/>
+            </w:tcMar>
+            <w:vAlign w:val="center"/>
+            <w:hideMark/>
+          </w:tcPr>
+          <w:p>
+            <w:r>
+              <w:rPr>
+                <w:rFonts w:ascii="Segoe UI Emoji" w:hAnsi="Segoe UI Emoji" w:cs="Segoe UI Emoji"/>
+              </w:rPr>
+              <w:t>❌</w:t>
+            </w:r>
+          </w:p>
+        </w:tc>
+        <w:tc>
+          <w:tcPr>
+            <w:tcW w:w="0" w:type="auto"/>
+            <w:shd w:val="clear" w:color="auto" w:fill="141414"/>
+            <w:tcMar>
+              <w:top w:w="90" w:type="dxa"/>
+              <w:left w:w="195" w:type="dxa"/>
+              <w:bottom w:w="90" w:type="dxa"/>
+              <w:right w:w="195" w:type="dxa"/>
+            </w:tcMar>
+            <w:vAlign w:val="center"/>
+            <w:hideMark/>
+          </w:tcPr>
+          <w:p>
+            <w:r>
+              <w:rPr>
+                <w:rFonts w:ascii="Segoe UI Emoji" w:hAnsi="Segoe UI Emoji" w:cs="Segoe UI Emoji"/>
+              </w:rPr>
+              <w:t>❌</w:t>
+            </w:r>
+          </w:p>
+        </w:tc>
+        <w:tc>
+          <w:tcPr>
+            <w:tcW w:w="0" w:type="auto"/>
+            <w:shd w:val="clear" w:color="auto" w:fill="141414"/>
+            <w:tcMar>
+              <w:top w:w="90" w:type="dxa"/>
+              <w:left w:w="195" w:type="dxa"/>
+              <w:bottom w:w="90" w:type="dxa"/>
+              <w:right w:w="195" w:type="dxa"/>
+            </w:tcMar>
+            <w:vAlign w:val="center"/>
+            <w:hideMark/>
+          </w:tcPr>
+          <w:p>
+            <w:r>
+              <w:rPr>
+                <w:rFonts w:ascii="Segoe UI Emoji" w:hAnsi="Segoe UI Emoji" w:cs="Segoe UI Emoji"/>
+              </w:rPr>
+              <w:t>✅</w:t>
+            </w:r>
+            <w:r>
+              <w:t xml:space="preserve"> </w:t>
+            </w:r>
+            <w:proofErr w:type="spellStart"/>
+            <w:r>
+              <w:t>SP_SuaTaiKhoanNH</w:t>
+            </w:r>
+            <w:proofErr w:type="spellEnd"/>
+          </w:p>
+        </w:tc>
+      </w:tr>
+      <w:tr>
+        <w:tc>
+          <w:tcPr>
+            <w:tcW w:w="0" w:type="auto"/>
+            <w:shd w:val="clear" w:color="auto" w:fill="141414"/>
+            <w:tcMar>
+              <w:top w:w="90" w:type="dxa"/>
+              <w:left w:w="195" w:type="dxa"/>
+              <w:bottom w:w="90" w:type="dxa"/>
+              <w:right w:w="195" w:type="dxa"/>
+            </w:tcMar>
+            <w:vAlign w:val="center"/>
+            <w:hideMark/>
+          </w:tcPr>
+          <w:p>
+            <w:r>
+              <w:lastRenderedPageBreak/>
+              <w:t>Xóa tài khoản NH</w:t>
+            </w:r>
+          </w:p>
+        </w:tc>
+        <w:tc>
+          <w:tcPr>
+            <w:tcW w:w="0" w:type="auto"/>
+            <w:shd w:val="clear" w:color="auto" w:fill="141414"/>
+            <w:tcMar>
+              <w:top w:w="90" w:type="dxa"/>
+              <w:left w:w="195" w:type="dxa"/>
+              <w:bottom w:w="90" w:type="dxa"/>
+              <w:right w:w="195" w:type="dxa"/>
+            </w:tcMar>
+            <w:vAlign w:val="center"/>
+            <w:hideMark/>
+          </w:tcPr>
+          <w:p>
+            <w:r>
+              <w:t>Vô hiệu hóa tài khoản</w:t>
+            </w:r>
+          </w:p>
+        </w:tc>
+        <w:tc>
+          <w:tcPr>
+            <w:tcW w:w="0" w:type="auto"/>
+            <w:shd w:val="clear" w:color="auto" w:fill="141414"/>
+            <w:tcMar>
+              <w:top w:w="90" w:type="dxa"/>
+              <w:left w:w="195" w:type="dxa"/>
+              <w:bottom w:w="90" w:type="dxa"/>
+              <w:right w:w="195" w:type="dxa"/>
+            </w:tcMar>
+            <w:vAlign w:val="center"/>
+            <w:hideMark/>
+          </w:tcPr>
+          <w:p>
+            <w:r>
+              <w:rPr>
+                <w:rFonts w:ascii="Segoe UI Emoji" w:hAnsi="Segoe UI Emoji" w:cs="Segoe UI Emoji"/>
+              </w:rPr>
+              <w:t>✅</w:t>
+            </w:r>
+          </w:p>
+        </w:tc>
+        <w:tc>
+          <w:tcPr>
+            <w:tcW w:w="0" w:type="auto"/>
+            <w:shd w:val="clear" w:color="auto" w:fill="141414"/>
+            <w:tcMar>
+              <w:top w:w="90" w:type="dxa"/>
+              <w:left w:w="195" w:type="dxa"/>
+              <w:bottom w:w="90" w:type="dxa"/>
+              <w:right w:w="195" w:type="dxa"/>
+            </w:tcMar>
+            <w:vAlign w:val="center"/>
+            <w:hideMark/>
+          </w:tcPr>
+          <w:p>
+            <w:r>
+              <w:rPr>
+                <w:rFonts w:ascii="Segoe UI Emoji" w:hAnsi="Segoe UI Emoji" w:cs="Segoe UI Emoji"/>
+              </w:rPr>
+              <w:t>❌</w:t>
+            </w:r>
+          </w:p>
+        </w:tc>
+        <w:tc>
+          <w:tcPr>
+            <w:tcW w:w="0" w:type="auto"/>
+            <w:shd w:val="clear" w:color="auto" w:fill="141414"/>
+            <w:tcMar>
+              <w:top w:w="90" w:type="dxa"/>
+              <w:left w:w="195" w:type="dxa"/>
+              <w:bottom w:w="90" w:type="dxa"/>
+              <w:right w:w="195" w:type="dxa"/>
+            </w:tcMar>
+            <w:vAlign w:val="center"/>
+            <w:hideMark/>
+          </w:tcPr>
+          <w:p>
+            <w:r>
+              <w:rPr>
+                <w:rFonts w:ascii="Segoe UI Emoji" w:hAnsi="Segoe UI Emoji" w:cs="Segoe UI Emoji"/>
+              </w:rPr>
+              <w:t>❌</w:t>
+            </w:r>
+          </w:p>
+        </w:tc>
+        <w:tc>
+          <w:tcPr>
+            <w:tcW w:w="0" w:type="auto"/>
+            <w:shd w:val="clear" w:color="auto" w:fill="141414"/>
+            <w:tcMar>
+              <w:top w:w="90" w:type="dxa"/>
+              <w:left w:w="195" w:type="dxa"/>
+              <w:bottom w:w="90" w:type="dxa"/>
+              <w:right w:w="195" w:type="dxa"/>
+            </w:tcMar>
+            <w:vAlign w:val="center"/>
+            <w:hideMark/>
+          </w:tcPr>
+          <w:p>
+            <w:r>
+              <w:rPr>
+                <w:rFonts w:ascii="Segoe UI Emoji" w:hAnsi="Segoe UI Emoji" w:cs="Segoe UI Emoji"/>
+              </w:rPr>
+              <w:t>✅</w:t>
+            </w:r>
+            <w:r>
+              <w:t xml:space="preserve"> </w:t>
+            </w:r>
+            <w:proofErr w:type="spellStart"/>
+            <w:r>
+              <w:t>SP_XoaTaiKhoanNH</w:t>
+            </w:r>
+            <w:proofErr w:type="spellEnd"/>
+          </w:p>
+        </w:tc>
+      </w:tr>
+      <w:tr>
+        <w:tc>
+          <w:tcPr>
+            <w:tcW w:w="0" w:type="auto"/>
+            <w:shd w:val="clear" w:color="auto" w:fill="141414"/>
+            <w:tcMar>
+              <w:top w:w="90" w:type="dxa"/>
+              <w:left w:w="195" w:type="dxa"/>
+              <w:bottom w:w="90" w:type="dxa"/>
+              <w:right w:w="195" w:type="dxa"/>
+            </w:tcMar>
+            <w:vAlign w:val="center"/>
+            <w:hideMark/>
+          </w:tcPr>
+          <w:p>
+            <w:r>
+              <w:t>Xem tài khoản NH</w:t>
+            </w:r>
+          </w:p>
+        </w:tc>
+        <w:tc>
+          <w:tcPr>
+            <w:tcW w:w="0" w:type="auto"/>
+            <w:shd w:val="clear" w:color="auto" w:fill="141414"/>
+            <w:tcMar>
+              <w:top w:w="90" w:type="dxa"/>
+              <w:left w:w="195" w:type="dxa"/>
+              <w:bottom w:w="90" w:type="dxa"/>
+              <w:right w:w="195" w:type="dxa"/>
+            </w:tcMar>
+            <w:vAlign w:val="center"/>
+            <w:hideMark/>
+          </w:tcPr>
+          <w:p>
+            <w:r>
+              <w:t>Hiển thị danh sách tài khoản</w:t>
+            </w:r>
+          </w:p>
+        </w:tc>
+        <w:tc>
+          <w:tcPr>
+            <w:tcW w:w="0" w:type="auto"/>
+            <w:shd w:val="clear" w:color="auto" w:fill="141414"/>
+            <w:tcMar>
+              <w:top w:w="90" w:type="dxa"/>
+              <w:left w:w="195" w:type="dxa"/>
+              <w:bottom w:w="90" w:type="dxa"/>
+              <w:right w:w="195" w:type="dxa"/>
+            </w:tcMar>
+            <w:vAlign w:val="center"/>
+            <w:hideMark/>
+          </w:tcPr>
+          <w:p>
+            <w:r>
+              <w:rPr>
+                <w:rFonts w:ascii="Segoe UI Emoji" w:hAnsi="Segoe UI Emoji" w:cs="Segoe UI Emoji"/>
+              </w:rPr>
+              <w:t>✅</w:t>
+            </w:r>
+          </w:p>
+        </w:tc>
+        <w:tc>
+          <w:tcPr>
+            <w:tcW w:w="0" w:type="auto"/>
+            <w:shd w:val="clear" w:color="auto" w:fill="141414"/>
+            <w:tcMar>
+              <w:top w:w="90" w:type="dxa"/>
+              <w:left w:w="195" w:type="dxa"/>
+              <w:bottom w:w="90" w:type="dxa"/>
+              <w:right w:w="195" w:type="dxa"/>
+            </w:tcMar>
+            <w:vAlign w:val="center"/>
+            <w:hideMark/>
+          </w:tcPr>
+          <w:p>
+            <w:r>
+              <w:rPr>
+                <w:rFonts w:ascii="Segoe UI Emoji" w:hAnsi="Segoe UI Emoji" w:cs="Segoe UI Emoji"/>
+              </w:rPr>
+              <w:t>✅</w:t>
+            </w:r>
+          </w:p>
+        </w:tc>
+        <w:tc>
+          <w:tcPr>
+            <w:tcW w:w="0" w:type="auto"/>
+            <w:shd w:val="clear" w:color="auto" w:fill="141414"/>
+            <w:tcMar>
+              <w:top w:w="90" w:type="dxa"/>
+              <w:left w:w="195" w:type="dxa"/>
+              <w:bottom w:w="90" w:type="dxa"/>
+              <w:right w:w="195" w:type="dxa"/>
+            </w:tcMar>
+            <w:vAlign w:val="center"/>
+            <w:hideMark/>
+          </w:tcPr>
+          <w:p>
+            <w:r>
+              <w:rPr>
+                <w:rFonts w:ascii="Segoe UI Emoji" w:hAnsi="Segoe UI Emoji" w:cs="Segoe UI Emoji"/>
+              </w:rPr>
+              <w:t>✅</w:t>
+            </w:r>
+          </w:p>
+        </w:tc>
+        <w:tc>
+          <w:tcPr>
+            <w:tcW w:w="0" w:type="auto"/>
+            <w:shd w:val="clear" w:color="auto" w:fill="141414"/>
+            <w:tcMar>
+              <w:top w:w="90" w:type="dxa"/>
+              <w:left w:w="195" w:type="dxa"/>
+              <w:bottom w:w="90" w:type="dxa"/>
+              <w:right w:w="195" w:type="dxa"/>
+            </w:tcMar>
+            <w:vAlign w:val="center"/>
+            <w:hideMark/>
+          </w:tcPr>
+          <w:p>
+            <w:r>
+              <w:rPr>
+                <w:rFonts w:ascii="Segoe UI Emoji" w:hAnsi="Segoe UI Emoji" w:cs="Segoe UI Emoji"/>
+              </w:rPr>
+              <w:t>✅</w:t>
+            </w:r>
+            <w:r>
+              <w:t xml:space="preserve"> </w:t>
+            </w:r>
+            <w:proofErr w:type="spellStart"/>
+            <w:r>
+              <w:t>SP_GetTaiKhoanNH</w:t>
+            </w:r>
+            <w:proofErr w:type="spellEnd"/>
+          </w:p>
+        </w:tc>
+      </w:tr>
+      <w:tr>
+        <w:tc>
+          <w:tcPr>
+            <w:tcW w:w="0" w:type="auto"/>
+            <w:shd w:val="clear" w:color="auto" w:fill="141414"/>
+            <w:tcMar>
+              <w:top w:w="90" w:type="dxa"/>
+              <w:left w:w="195" w:type="dxa"/>
+              <w:bottom w:w="90" w:type="dxa"/>
+              <w:right w:w="195" w:type="dxa"/>
+            </w:tcMar>
+            <w:vAlign w:val="center"/>
+            <w:hideMark/>
+          </w:tcPr>
+          <w:p>
+            <w:r>
+              <w:rPr>
+                <w:b/>
+                <w:bCs/>
+              </w:rPr>
+              <w:t>QUẢN LÝ DỰ ÁN</w:t>
+            </w:r>
+          </w:p>
+        </w:tc>
+        <w:tc>
+          <w:tcPr>
+            <w:tcW w:w="0" w:type="auto"/>
+            <w:shd w:val="clear" w:color="auto" w:fill="141414"/>
+            <w:tcMar>
+              <w:top w:w="90" w:type="dxa"/>
+              <w:left w:w="195" w:type="dxa"/>
+              <w:bottom w:w="90" w:type="dxa"/>
+              <w:right w:w="195" w:type="dxa"/>
+            </w:tcMar>
+            <w:vAlign w:val="center"/>
+            <w:hideMark/>
+          </w:tcPr>
+          <w:p/>
+        </w:tc>
+        <w:tc>
+          <w:tcPr>
+            <w:tcW w:w="0" w:type="auto"/>
+            <w:shd w:val="clear" w:color="auto" w:fill="141414"/>
+            <w:tcMar>
+              <w:top w:w="90" w:type="dxa"/>
+              <w:left w:w="195" w:type="dxa"/>
+              <w:bottom w:w="90" w:type="dxa"/>
+              <w:right w:w="195" w:type="dxa"/>
+            </w:tcMar>
+            <w:vAlign w:val="center"/>
+            <w:hideMark/>
+          </w:tcPr>
+          <w:p/>
+        </w:tc>
+        <w:tc>
+          <w:tcPr>
+            <w:tcW w:w="0" w:type="auto"/>
+            <w:shd w:val="clear" w:color="auto" w:fill="141414"/>
+            <w:tcMar>
+              <w:top w:w="90" w:type="dxa"/>
+              <w:left w:w="195" w:type="dxa"/>
+              <w:bottom w:w="90" w:type="dxa"/>
+              <w:right w:w="195" w:type="dxa"/>
+            </w:tcMar>
+            <w:vAlign w:val="center"/>
+            <w:hideMark/>
+          </w:tcPr>
+          <w:p/>
+        </w:tc>
+        <w:tc>
+          <w:tcPr>
+            <w:tcW w:w="0" w:type="auto"/>
+            <w:shd w:val="clear" w:color="auto" w:fill="141414"/>
+            <w:tcMar>
+              <w:top w:w="90" w:type="dxa"/>
+              <w:left w:w="195" w:type="dxa"/>
+              <w:bottom w:w="90" w:type="dxa"/>
+              <w:right w:w="195" w:type="dxa"/>
+            </w:tcMar>
+            <w:vAlign w:val="center"/>
+            <w:hideMark/>
+          </w:tcPr>
+          <w:p/>
+        </w:tc>
+        <w:tc>
+          <w:tcPr>
+            <w:tcW w:w="0" w:type="auto"/>
+            <w:shd w:val="clear" w:color="auto" w:fill="141414"/>
+            <w:tcMar>
+              <w:top w:w="90" w:type="dxa"/>
+              <w:left w:w="195" w:type="dxa"/>
+              <w:bottom w:w="90" w:type="dxa"/>
+              <w:right w:w="195" w:type="dxa"/>
+            </w:tcMar>
+            <w:vAlign w:val="center"/>
+            <w:hideMark/>
+          </w:tcPr>
+          <w:p/>
+        </w:tc>
+      </w:tr>
+      <w:tr>
+        <w:tc>
+          <w:tcPr>
+            <w:tcW w:w="0" w:type="auto"/>
+            <w:shd w:val="clear" w:color="auto" w:fill="141414"/>
+            <w:tcMar>
+              <w:top w:w="90" w:type="dxa"/>
+              <w:left w:w="195" w:type="dxa"/>
+              <w:bottom w:w="90" w:type="dxa"/>
+              <w:right w:w="195" w:type="dxa"/>
+            </w:tcMar>
+            <w:vAlign w:val="center"/>
+            <w:hideMark/>
+          </w:tcPr>
+          <w:p>
+            <w:r>
+              <w:t>Thêm dự án</w:t>
+            </w:r>
+          </w:p>
+        </w:tc>
+        <w:tc>
+          <w:tcPr>
+            <w:tcW w:w="0" w:type="auto"/>
+            <w:shd w:val="clear" w:color="auto" w:fill="141414"/>
+            <w:tcMar>
+              <w:top w:w="90" w:type="dxa"/>
+              <w:left w:w="195" w:type="dxa"/>
+              <w:bottom w:w="90" w:type="dxa"/>
+              <w:right w:w="195" w:type="dxa"/>
+            </w:tcMar>
+            <w:vAlign w:val="center"/>
+            <w:hideMark/>
+          </w:tcPr>
+          <w:p>
+            <w:r>
+              <w:t>Tạo dự án/hoạt động mới</w:t>
+            </w:r>
+          </w:p>
+        </w:tc>
+        <w:tc>
+          <w:tcPr>
+            <w:tcW w:w="0" w:type="auto"/>
+            <w:shd w:val="clear" w:color="auto" w:fill="141414"/>
+            <w:tcMar>
+              <w:top w:w="90" w:type="dxa"/>
+              <w:left w:w="195" w:type="dxa"/>
+              <w:bottom w:w="90" w:type="dxa"/>
+              <w:right w:w="195" w:type="dxa"/>
+            </w:tcMar>
+            <w:vAlign w:val="center"/>
+            <w:hideMark/>
+          </w:tcPr>
+          <w:p>
+            <w:r>
+              <w:rPr>
+                <w:rFonts w:ascii="Segoe UI Emoji" w:hAnsi="Segoe UI Emoji" w:cs="Segoe UI Emoji"/>
+              </w:rPr>
+              <w:t>✅</w:t>
+            </w:r>
+          </w:p>
+        </w:tc>
+        <w:tc>
+          <w:tcPr>
+            <w:tcW w:w="0" w:type="auto"/>
+            <w:shd w:val="clear" w:color="auto" w:fill="141414"/>
+            <w:tcMar>
+              <w:top w:w="90" w:type="dxa"/>
+              <w:left w:w="195" w:type="dxa"/>
+              <w:bottom w:w="90" w:type="dxa"/>
+              <w:right w:w="195" w:type="dxa"/>
+            </w:tcMar>
+            <w:vAlign w:val="center"/>
+            <w:hideMark/>
+          </w:tcPr>
+          <w:p>
+            <w:r>
+              <w:rPr>
+                <w:rFonts w:ascii="Segoe UI Emoji" w:hAnsi="Segoe UI Emoji" w:cs="Segoe UI Emoji"/>
+              </w:rPr>
+              <w:t>❌</w:t>
+            </w:r>
+          </w:p>
+        </w:tc>
+        <w:tc>
+          <w:tcPr>
+            <w:tcW w:w="0" w:type="auto"/>
+            <w:shd w:val="clear" w:color="auto" w:fill="141414"/>
+            <w:tcMar>
+              <w:top w:w="90" w:type="dxa"/>
+              <w:left w:w="195" w:type="dxa"/>
+              <w:bottom w:w="90" w:type="dxa"/>
+              <w:right w:w="195" w:type="dxa"/>
+            </w:tcMar>
+            <w:vAlign w:val="center"/>
+            <w:hideMark/>
+          </w:tcPr>
+          <w:p>
+            <w:r>
+              <w:rPr>
+                <w:rFonts w:ascii="Segoe UI Emoji" w:hAnsi="Segoe UI Emoji" w:cs="Segoe UI Emoji"/>
+              </w:rPr>
+              <w:t>❌</w:t>
+            </w:r>
+          </w:p>
+        </w:tc>
+        <w:tc>
+          <w:tcPr>
+            <w:tcW w:w="0" w:type="auto"/>
+            <w:shd w:val="clear" w:color="auto" w:fill="141414"/>
+            <w:tcMar>
+              <w:top w:w="90" w:type="dxa"/>
+              <w:left w:w="195" w:type="dxa"/>
+              <w:bottom w:w="90" w:type="dxa"/>
+              <w:right w:w="195" w:type="dxa"/>
+            </w:tcMar>
+            <w:vAlign w:val="center"/>
+            <w:hideMark/>
+          </w:tcPr>
+          <w:p>
+            <w:r>
+              <w:rPr>
+                <w:rFonts w:ascii="Segoe UI Emoji" w:hAnsi="Segoe UI Emoji" w:cs="Segoe UI Emoji"/>
+              </w:rPr>
+              <w:t>✅</w:t>
+            </w:r>
+            <w:r>
+              <w:t xml:space="preserve"> </w:t>
+            </w:r>
+            <w:proofErr w:type="spellStart"/>
+            <w:r>
+              <w:t>SP_ThemDuAn</w:t>
+            </w:r>
+            <w:proofErr w:type="spellEnd"/>
+          </w:p>
+        </w:tc>
+      </w:tr>
+      <w:tr>
+        <w:tc>
+          <w:tcPr>
+            <w:tcW w:w="0" w:type="auto"/>
+            <w:shd w:val="clear" w:color="auto" w:fill="141414"/>
+            <w:tcMar>
+              <w:top w:w="90" w:type="dxa"/>
+              <w:left w:w="195" w:type="dxa"/>
+              <w:bottom w:w="90" w:type="dxa"/>
+              <w:right w:w="195" w:type="dxa"/>
+            </w:tcMar>
+            <w:vAlign w:val="center"/>
+            <w:hideMark/>
+          </w:tcPr>
+          <w:p>
+            <w:r>
+              <w:t>Sửa dự án</w:t>
+            </w:r>
+          </w:p>
+        </w:tc>
+        <w:tc>
+          <w:tcPr>
+            <w:tcW w:w="0" w:type="auto"/>
+            <w:shd w:val="clear" w:color="auto" w:fill="141414"/>
+            <w:tcMar>
+              <w:top w:w="90" w:type="dxa"/>
+              <w:left w:w="195" w:type="dxa"/>
+              <w:bottom w:w="90" w:type="dxa"/>
+              <w:right w:w="195" w:type="dxa"/>
+            </w:tcMar>
+            <w:vAlign w:val="center"/>
+            <w:hideMark/>
+          </w:tcPr>
+          <w:p>
+            <w:r>
+              <w:t>Cập nhật thông tin dự án</w:t>
+            </w:r>
+          </w:p>
+        </w:tc>
+        <w:tc>
+          <w:tcPr>
+            <w:tcW w:w="0" w:type="auto"/>
+            <w:shd w:val="clear" w:color="auto" w:fill="141414"/>
+            <w:tcMar>
+              <w:top w:w="90" w:type="dxa"/>
+              <w:left w:w="195" w:type="dxa"/>
+              <w:bottom w:w="90" w:type="dxa"/>
+              <w:right w:w="195" w:type="dxa"/>
+            </w:tcMar>
+            <w:vAlign w:val="center"/>
+            <w:hideMark/>
+          </w:tcPr>
+          <w:p>
+            <w:r>
+              <w:rPr>
+                <w:rFonts w:ascii="Segoe UI Emoji" w:hAnsi="Segoe UI Emoji" w:cs="Segoe UI Emoji"/>
+              </w:rPr>
+              <w:t>✅</w:t>
+            </w:r>
+          </w:p>
+        </w:tc>
+        <w:tc>
+          <w:tcPr>
+            <w:tcW w:w="0" w:type="auto"/>
+            <w:shd w:val="clear" w:color="auto" w:fill="141414"/>
+            <w:tcMar>
+              <w:top w:w="90" w:type="dxa"/>
+              <w:left w:w="195" w:type="dxa"/>
+              <w:bottom w:w="90" w:type="dxa"/>
+              <w:right w:w="195" w:type="dxa"/>
+            </w:tcMar>
+            <w:vAlign w:val="center"/>
+            <w:hideMark/>
+          </w:tcPr>
+          <w:p>
+            <w:r>
+              <w:rPr>
+                <w:rFonts w:ascii="Segoe UI Emoji" w:hAnsi="Segoe UI Emoji" w:cs="Segoe UI Emoji"/>
+              </w:rPr>
+              <w:t>❌</w:t>
+            </w:r>
+          </w:p>
+        </w:tc>
+        <w:tc>
+          <w:tcPr>
+            <w:tcW w:w="0" w:type="auto"/>
+            <w:shd w:val="clear" w:color="auto" w:fill="141414"/>
+            <w:tcMar>
+              <w:top w:w="90" w:type="dxa"/>
+              <w:left w:w="195" w:type="dxa"/>
+              <w:bottom w:w="90" w:type="dxa"/>
+              <w:right w:w="195" w:type="dxa"/>
+            </w:tcMar>
+            <w:vAlign w:val="center"/>
+            <w:hideMark/>
+          </w:tcPr>
+          <w:p>
+            <w:r>
+              <w:rPr>
+                <w:rFonts w:ascii="Segoe UI Emoji" w:hAnsi="Segoe UI Emoji" w:cs="Segoe UI Emoji"/>
+              </w:rPr>
+              <w:t>❌</w:t>
+            </w:r>
+          </w:p>
+        </w:tc>
+        <w:tc>
+          <w:tcPr>
+            <w:tcW w:w="0" w:type="auto"/>
+            <w:shd w:val="clear" w:color="auto" w:fill="141414"/>
+            <w:tcMar>
+              <w:top w:w="90" w:type="dxa"/>
+              <w:left w:w="195" w:type="dxa"/>
+              <w:bottom w:w="90" w:type="dxa"/>
+              <w:right w:w="195" w:type="dxa"/>
+            </w:tcMar>
+            <w:vAlign w:val="center"/>
+            <w:hideMark/>
+          </w:tcPr>
+          <w:p>
+            <w:r>
+              <w:rPr>
+                <w:rFonts w:ascii="Segoe UI Emoji" w:hAnsi="Segoe UI Emoji" w:cs="Segoe UI Emoji"/>
+              </w:rPr>
+              <w:t>✅</w:t>
+            </w:r>
+            <w:r>
+              <w:t xml:space="preserve"> </w:t>
+            </w:r>
+            <w:proofErr w:type="spellStart"/>
+            <w:r>
+              <w:t>SP_SuaDuAn</w:t>
+            </w:r>
+            <w:proofErr w:type="spellEnd"/>
+          </w:p>
+        </w:tc>
+      </w:tr>
+      <w:tr>
+        <w:tc>
+          <w:tcPr>
+            <w:tcW w:w="0" w:type="auto"/>
+            <w:shd w:val="clear" w:color="auto" w:fill="141414"/>
+            <w:tcMar>
+              <w:top w:w="90" w:type="dxa"/>
+              <w:left w:w="195" w:type="dxa"/>
+              <w:bottom w:w="90" w:type="dxa"/>
+              <w:right w:w="195" w:type="dxa"/>
+            </w:tcMar>
+            <w:vAlign w:val="center"/>
+            <w:hideMark/>
+          </w:tcPr>
+          <w:p>
+            <w:r>
+              <w:t>Xóa dự án</w:t>
+            </w:r>
+          </w:p>
+        </w:tc>
+        <w:tc>
+          <w:tcPr>
+            <w:tcW w:w="0" w:type="auto"/>
+            <w:shd w:val="clear" w:color="auto" w:fill="141414"/>
+            <w:tcMar>
+              <w:top w:w="90" w:type="dxa"/>
+              <w:left w:w="195" w:type="dxa"/>
+              <w:bottom w:w="90" w:type="dxa"/>
+              <w:right w:w="195" w:type="dxa"/>
+            </w:tcMar>
+            <w:vAlign w:val="center"/>
+            <w:hideMark/>
+          </w:tcPr>
+          <w:p>
+            <w:r>
+              <w:t>Vô hiệu hóa dự án</w:t>
+            </w:r>
+          </w:p>
+        </w:tc>
+        <w:tc>
+          <w:tcPr>
+            <w:tcW w:w="0" w:type="auto"/>
+            <w:shd w:val="clear" w:color="auto" w:fill="141414"/>
+            <w:tcMar>
+              <w:top w:w="90" w:type="dxa"/>
+              <w:left w:w="195" w:type="dxa"/>
+              <w:bottom w:w="90" w:type="dxa"/>
+              <w:right w:w="195" w:type="dxa"/>
+            </w:tcMar>
+            <w:vAlign w:val="center"/>
+            <w:hideMark/>
+          </w:tcPr>
+          <w:p>
+            <w:r>
+              <w:rPr>
+                <w:rFonts w:ascii="Segoe UI Emoji" w:hAnsi="Segoe UI Emoji" w:cs="Segoe UI Emoji"/>
+              </w:rPr>
+              <w:t>✅</w:t>
+            </w:r>
+          </w:p>
+        </w:tc>
+        <w:tc>
+          <w:tcPr>
+            <w:tcW w:w="0" w:type="auto"/>
+            <w:shd w:val="clear" w:color="auto" w:fill="141414"/>
+            <w:tcMar>
+              <w:top w:w="90" w:type="dxa"/>
+              <w:left w:w="195" w:type="dxa"/>
+              <w:bottom w:w="90" w:type="dxa"/>
+              <w:right w:w="195" w:type="dxa"/>
+            </w:tcMar>
+            <w:vAlign w:val="center"/>
+            <w:hideMark/>
+          </w:tcPr>
+          <w:p>
+            <w:r>
+              <w:rPr>
+                <w:rFonts w:ascii="Segoe UI Emoji" w:hAnsi="Segoe UI Emoji" w:cs="Segoe UI Emoji"/>
+              </w:rPr>
+              <w:t>❌</w:t>
+            </w:r>
+          </w:p>
+        </w:tc>
+        <w:tc>
+          <w:tcPr>
+            <w:tcW w:w="0" w:type="auto"/>
+            <w:shd w:val="clear" w:color="auto" w:fill="141414"/>
+            <w:tcMar>
+              <w:top w:w="90" w:type="dxa"/>
+              <w:left w:w="195" w:type="dxa"/>
+              <w:bottom w:w="90" w:type="dxa"/>
+              <w:right w:w="195" w:type="dxa"/>
+            </w:tcMar>
+            <w:vAlign w:val="center"/>
+            <w:hideMark/>
+          </w:tcPr>
+          <w:p>
+            <w:r>
+              <w:rPr>
+                <w:rFonts w:ascii="Segoe UI Emoji" w:hAnsi="Segoe UI Emoji" w:cs="Segoe UI Emoji"/>
+              </w:rPr>
+              <w:t>❌</w:t>
+            </w:r>
+          </w:p>
+        </w:tc>
+        <w:tc>
+          <w:tcPr>
+            <w:tcW w:w="0" w:type="auto"/>
+            <w:shd w:val="clear" w:color="auto" w:fill="141414"/>
+            <w:tcMar>
+              <w:top w:w="90" w:type="dxa"/>
+              <w:left w:w="195" w:type="dxa"/>
+              <w:bottom w:w="90" w:type="dxa"/>
+              <w:right w:w="195" w:type="dxa"/>
+            </w:tcMar>
+            <w:vAlign w:val="center"/>
+            <w:hideMark/>
+          </w:tcPr>
+          <w:p>
+            <w:r>
+              <w:rPr>
+                <w:rFonts w:ascii="Segoe UI Emoji" w:hAnsi="Segoe UI Emoji" w:cs="Segoe UI Emoji"/>
+              </w:rPr>
+              <w:t>✅</w:t>
+            </w:r>
+            <w:r>
+              <w:t xml:space="preserve"> </w:t>
+            </w:r>
+            <w:proofErr w:type="spellStart"/>
+            <w:r>
+              <w:t>SP_XoaDuAn</w:t>
+            </w:r>
+            <w:proofErr w:type="spellEnd"/>
+          </w:p>
+        </w:tc>
+      </w:tr>
+      <w:tr>
+        <w:tc>
+          <w:tcPr>
+            <w:tcW w:w="0" w:type="auto"/>
+            <w:shd w:val="clear" w:color="auto" w:fill="141414"/>
+            <w:tcMar>
+              <w:top w:w="90" w:type="dxa"/>
+              <w:left w:w="195" w:type="dxa"/>
+              <w:bottom w:w="90" w:type="dxa"/>
+              <w:right w:w="195" w:type="dxa"/>
+            </w:tcMar>
+            <w:vAlign w:val="center"/>
+            <w:hideMark/>
+          </w:tcPr>
+          <w:p>
+            <w:r>
+              <w:t>Xem dự án</w:t>
+            </w:r>
+          </w:p>
+        </w:tc>
+        <w:tc>
+          <w:tcPr>
+            <w:tcW w:w="0" w:type="auto"/>
+            <w:shd w:val="clear" w:color="auto" w:fill="141414"/>
+            <w:tcMar>
+              <w:top w:w="90" w:type="dxa"/>
+              <w:left w:w="195" w:type="dxa"/>
+              <w:bottom w:w="90" w:type="dxa"/>
+              <w:right w:w="195" w:type="dxa"/>
+            </w:tcMar>
+            <w:vAlign w:val="center"/>
+            <w:hideMark/>
+          </w:tcPr>
+          <w:p>
+            <w:r>
+              <w:t>Hiển thị danh sách dự án</w:t>
+            </w:r>
+          </w:p>
+        </w:tc>
+        <w:tc>
+          <w:tcPr>
+            <w:tcW w:w="0" w:type="auto"/>
+            <w:shd w:val="clear" w:color="auto" w:fill="141414"/>
+            <w:tcMar>
+              <w:top w:w="90" w:type="dxa"/>
+              <w:left w:w="195" w:type="dxa"/>
+              <w:bottom w:w="90" w:type="dxa"/>
+              <w:right w:w="195" w:type="dxa"/>
+            </w:tcMar>
+            <w:vAlign w:val="center"/>
+            <w:hideMark/>
+          </w:tcPr>
+          <w:p>
+            <w:r>
+              <w:rPr>
+                <w:rFonts w:ascii="Segoe UI Emoji" w:hAnsi="Segoe UI Emoji" w:cs="Segoe UI Emoji"/>
+              </w:rPr>
+              <w:t>✅</w:t>
+            </w:r>
+          </w:p>
+        </w:tc>
+        <w:tc>
+          <w:tcPr>
+            <w:tcW w:w="0" w:type="auto"/>
+            <w:shd w:val="clear" w:color="auto" w:fill="141414"/>
+            <w:tcMar>
+              <w:top w:w="90" w:type="dxa"/>
+              <w:left w:w="195" w:type="dxa"/>
+              <w:bottom w:w="90" w:type="dxa"/>
+              <w:right w:w="195" w:type="dxa"/>
+            </w:tcMar>
+            <w:vAlign w:val="center"/>
+            <w:hideMark/>
+          </w:tcPr>
+          <w:p>
+            <w:r>
+              <w:rPr>
+                <w:rFonts w:ascii="Segoe UI Emoji" w:hAnsi="Segoe UI Emoji" w:cs="Segoe UI Emoji"/>
+              </w:rPr>
+              <w:t>✅</w:t>
+            </w:r>
+          </w:p>
+        </w:tc>
+        <w:tc>
+          <w:tcPr>
+            <w:tcW w:w="0" w:type="auto"/>
+            <w:shd w:val="clear" w:color="auto" w:fill="141414"/>
+            <w:tcMar>
+              <w:top w:w="90" w:type="dxa"/>
+              <w:left w:w="195" w:type="dxa"/>
+              <w:bottom w:w="90" w:type="dxa"/>
+              <w:right w:w="195" w:type="dxa"/>
+            </w:tcMar>
+            <w:vAlign w:val="center"/>
+            <w:hideMark/>
+          </w:tcPr>
+          <w:p>
+            <w:r>
+              <w:rPr>
+                <w:rFonts w:ascii="Segoe UI Emoji" w:hAnsi="Segoe UI Emoji" w:cs="Segoe UI Emoji"/>
+              </w:rPr>
+              <w:t>✅</w:t>
+            </w:r>
+          </w:p>
+        </w:tc>
+        <w:tc>
+          <w:tcPr>
+            <w:tcW w:w="0" w:type="auto"/>
+            <w:shd w:val="clear" w:color="auto" w:fill="141414"/>
+            <w:tcMar>
+              <w:top w:w="90" w:type="dxa"/>
+              <w:left w:w="195" w:type="dxa"/>
+              <w:bottom w:w="90" w:type="dxa"/>
+              <w:right w:w="195" w:type="dxa"/>
+            </w:tcMar>
+            <w:vAlign w:val="center"/>
+            <w:hideMark/>
+          </w:tcPr>
+          <w:p>
+            <w:r>
+              <w:rPr>
+                <w:rFonts w:ascii="Segoe UI Emoji" w:hAnsi="Segoe UI Emoji" w:cs="Segoe UI Emoji"/>
+              </w:rPr>
+              <w:t>✅</w:t>
+            </w:r>
+            <w:r>
+              <w:t> </w:t>
+            </w:r>
+            <w:proofErr w:type="spellStart"/>
+            <w:r>
+              <w:t>SP_GetDuAn</w:t>
+            </w:r>
+            <w:proofErr w:type="spellEnd"/>
+          </w:p>
+        </w:tc>
+      </w:tr>
+      <w:tr>
+        <w:tc>
+          <w:tcPr>
+            <w:tcW w:w="0" w:type="auto"/>
+            <w:shd w:val="clear" w:color="auto" w:fill="141414"/>
+            <w:tcMar>
+              <w:top w:w="90" w:type="dxa"/>
+              <w:left w:w="195" w:type="dxa"/>
+              <w:bottom w:w="90" w:type="dxa"/>
+              <w:right w:w="195" w:type="dxa"/>
+            </w:tcMar>
+            <w:vAlign w:val="center"/>
+            <w:hideMark/>
+          </w:tcPr>
+          <w:p>
+            <w:r>
+              <w:rPr>
+                <w:b/>
+                <w:bCs/>
+              </w:rPr>
+              <w:t>QUẢN LÝ GIAO DỊCH</w:t>
+            </w:r>
+          </w:p>
+        </w:tc>
+        <w:tc>
+          <w:tcPr>
+            <w:tcW w:w="0" w:type="auto"/>
+            <w:shd w:val="clear" w:color="auto" w:fill="141414"/>
+            <w:tcMar>
+              <w:top w:w="90" w:type="dxa"/>
+              <w:left w:w="195" w:type="dxa"/>
+              <w:bottom w:w="90" w:type="dxa"/>
+              <w:right w:w="195" w:type="dxa"/>
+            </w:tcMar>
+            <w:vAlign w:val="center"/>
+            <w:hideMark/>
+          </w:tcPr>
+          <w:p/>
+        </w:tc>
+        <w:tc>
+          <w:tcPr>
+            <w:tcW w:w="0" w:type="auto"/>
+            <w:shd w:val="clear" w:color="auto" w:fill="141414"/>
+            <w:tcMar>
+              <w:top w:w="90" w:type="dxa"/>
+              <w:left w:w="195" w:type="dxa"/>
+              <w:bottom w:w="90" w:type="dxa"/>
+              <w:right w:w="195" w:type="dxa"/>
+            </w:tcMar>
+            <w:vAlign w:val="center"/>
+            <w:hideMark/>
+          </w:tcPr>
+          <w:p/>
+        </w:tc>
+        <w:tc>
+          <w:tcPr>
+            <w:tcW w:w="0" w:type="auto"/>
+            <w:shd w:val="clear" w:color="auto" w:fill="141414"/>
+            <w:tcMar>
+              <w:top w:w="90" w:type="dxa"/>
+              <w:left w:w="195" w:type="dxa"/>
+              <w:bottom w:w="90" w:type="dxa"/>
+              <w:right w:w="195" w:type="dxa"/>
+            </w:tcMar>
+            <w:vAlign w:val="center"/>
+            <w:hideMark/>
+          </w:tcPr>
+          <w:p/>
+        </w:tc>
+        <w:tc>
+          <w:tcPr>
+            <w:tcW w:w="0" w:type="auto"/>
+            <w:shd w:val="clear" w:color="auto" w:fill="141414"/>
+            <w:tcMar>
+              <w:top w:w="90" w:type="dxa"/>
+              <w:left w:w="195" w:type="dxa"/>
+              <w:bottom w:w="90" w:type="dxa"/>
+              <w:right w:w="195" w:type="dxa"/>
+            </w:tcMar>
+            <w:vAlign w:val="center"/>
+            <w:hideMark/>
+          </w:tcPr>
+          <w:p/>
+        </w:tc>
+        <w:tc>
+          <w:tcPr>
+            <w:tcW w:w="0" w:type="auto"/>
+            <w:shd w:val="clear" w:color="auto" w:fill="141414"/>
+            <w:tcMar>
+              <w:top w:w="90" w:type="dxa"/>
+              <w:left w:w="195" w:type="dxa"/>
+              <w:bottom w:w="90" w:type="dxa"/>
+              <w:right w:w="195" w:type="dxa"/>
+            </w:tcMar>
+            <w:vAlign w:val="center"/>
+            <w:hideMark/>
+          </w:tcPr>
+          <w:p/>
+        </w:tc>
+      </w:tr>
+      <w:tr>
+        <w:tc>
+          <w:tcPr>
+            <w:tcW w:w="0" w:type="auto"/>
+            <w:shd w:val="clear" w:color="auto" w:fill="141414"/>
+            <w:tcMar>
+              <w:top w:w="90" w:type="dxa"/>
+              <w:left w:w="195" w:type="dxa"/>
+              <w:bottom w:w="90" w:type="dxa"/>
+              <w:right w:w="195" w:type="dxa"/>
+            </w:tcMar>
+            <w:vAlign w:val="center"/>
+            <w:hideMark/>
+          </w:tcPr>
+          <w:p>
+            <w:r>
+              <w:t>Tạo giao dịch</w:t>
+            </w:r>
+          </w:p>
+        </w:tc>
+        <w:tc>
+          <w:tcPr>
+            <w:tcW w:w="0" w:type="auto"/>
+            <w:shd w:val="clear" w:color="auto" w:fill="141414"/>
+            <w:tcMar>
+              <w:top w:w="90" w:type="dxa"/>
+              <w:left w:w="195" w:type="dxa"/>
+              <w:bottom w:w="90" w:type="dxa"/>
+              <w:right w:w="195" w:type="dxa"/>
+            </w:tcMar>
+            <w:vAlign w:val="center"/>
+            <w:hideMark/>
+          </w:tcPr>
+          <w:p>
+            <w:r>
+              <w:t>Thêm giao dịch mới</w:t>
+            </w:r>
+          </w:p>
+        </w:tc>
+        <w:tc>
+          <w:tcPr>
+            <w:tcW w:w="0" w:type="auto"/>
+            <w:shd w:val="clear" w:color="auto" w:fill="141414"/>
+            <w:tcMar>
+              <w:top w:w="90" w:type="dxa"/>
+              <w:left w:w="195" w:type="dxa"/>
+              <w:bottom w:w="90" w:type="dxa"/>
+              <w:right w:w="195" w:type="dxa"/>
+            </w:tcMar>
+            <w:vAlign w:val="center"/>
+            <w:hideMark/>
+          </w:tcPr>
+          <w:p>
+            <w:r>
+              <w:rPr>
+                <w:rFonts w:ascii="Segoe UI Emoji" w:hAnsi="Segoe UI Emoji" w:cs="Segoe UI Emoji"/>
+              </w:rPr>
+              <w:t>❌</w:t>
+            </w:r>
+          </w:p>
+        </w:tc>
+        <w:tc>
+          <w:tcPr>
+            <w:tcW w:w="0" w:type="auto"/>
+            <w:shd w:val="clear" w:color="auto" w:fill="141414"/>
+            <w:tcMar>
+              <w:top w:w="90" w:type="dxa"/>
+              <w:left w:w="195" w:type="dxa"/>
+              <w:bottom w:w="90" w:type="dxa"/>
+              <w:right w:w="195" w:type="dxa"/>
+            </w:tcMar>
+            <w:vAlign w:val="center"/>
+            <w:hideMark/>
+          </w:tcPr>
+          <w:p>
+            <w:r>
+              <w:rPr>
+                <w:rFonts w:ascii="Segoe UI Emoji" w:hAnsi="Segoe UI Emoji" w:cs="Segoe UI Emoji"/>
+              </w:rPr>
+              <w:t>✅</w:t>
+            </w:r>
+          </w:p>
+        </w:tc>
+        <w:tc>
+          <w:tcPr>
+            <w:tcW w:w="0" w:type="auto"/>
+            <w:shd w:val="clear" w:color="auto" w:fill="141414"/>
+            <w:tcMar>
+              <w:top w:w="90" w:type="dxa"/>
+              <w:left w:w="195" w:type="dxa"/>
+              <w:bottom w:w="90" w:type="dxa"/>
+              <w:right w:w="195" w:type="dxa"/>
+            </w:tcMar>
+            <w:vAlign w:val="center"/>
+            <w:hideMark/>
+          </w:tcPr>
+          <w:p>
+            <w:r>
+              <w:rPr>
+                <w:rFonts w:ascii="Segoe UI Emoji" w:hAnsi="Segoe UI Emoji" w:cs="Segoe UI Emoji"/>
+              </w:rPr>
+              <w:t>❌</w:t>
+            </w:r>
+          </w:p>
+        </w:tc>
+        <w:tc>
+          <w:tcPr>
+            <w:tcW w:w="0" w:type="auto"/>
+            <w:shd w:val="clear" w:color="auto" w:fill="141414"/>
+            <w:tcMar>
+              <w:top w:w="90" w:type="dxa"/>
+              <w:left w:w="195" w:type="dxa"/>
+              <w:bottom w:w="90" w:type="dxa"/>
+              <w:right w:w="195" w:type="dxa"/>
+            </w:tcMar>
+            <w:vAlign w:val="center"/>
+            <w:hideMark/>
+          </w:tcPr>
+          <w:p>
+            <w:r>
+              <w:rPr>
+                <w:rFonts w:ascii="Segoe UI Emoji" w:hAnsi="Segoe UI Emoji" w:cs="Segoe UI Emoji"/>
+              </w:rPr>
+              <w:t>✅</w:t>
+            </w:r>
+            <w:r>
+              <w:t xml:space="preserve"> </w:t>
+            </w:r>
+            <w:proofErr w:type="spellStart"/>
+            <w:r>
+              <w:t>SP_ThemGiaoDich</w:t>
+            </w:r>
+            <w:proofErr w:type="spellEnd"/>
+          </w:p>
+        </w:tc>
+      </w:tr>
+      <w:tr>
+        <w:tc>
+          <w:tcPr>
+            <w:tcW w:w="0" w:type="auto"/>
+            <w:shd w:val="clear" w:color="auto" w:fill="141414"/>
+            <w:tcMar>
+              <w:top w:w="90" w:type="dxa"/>
+              <w:left w:w="195" w:type="dxa"/>
+              <w:bottom w:w="90" w:type="dxa"/>
+              <w:right w:w="195" w:type="dxa"/>
+            </w:tcMar>
+            <w:vAlign w:val="center"/>
+            <w:hideMark/>
+          </w:tcPr>
+          <w:p>
+            <w:r>
+              <w:t>Sửa giao dịch (của mình)</w:t>
+            </w:r>
+          </w:p>
+        </w:tc>
+        <w:tc>
+          <w:tcPr>
+            <w:tcW w:w="0" w:type="auto"/>
+            <w:shd w:val="clear" w:color="auto" w:fill="141414"/>
+            <w:tcMar>
+              <w:top w:w="90" w:type="dxa"/>
+              <w:left w:w="195" w:type="dxa"/>
+              <w:bottom w:w="90" w:type="dxa"/>
+              <w:right w:w="195" w:type="dxa"/>
+            </w:tcMar>
+            <w:vAlign w:val="center"/>
+            <w:hideMark/>
+          </w:tcPr>
+          <w:p>
+            <w:r>
+              <w:t>Cập nhật giao dịch của mình</w:t>
+            </w:r>
+          </w:p>
+        </w:tc>
+        <w:tc>
+          <w:tcPr>
+            <w:tcW w:w="0" w:type="auto"/>
+            <w:shd w:val="clear" w:color="auto" w:fill="141414"/>
+            <w:tcMar>
+              <w:top w:w="90" w:type="dxa"/>
+              <w:left w:w="195" w:type="dxa"/>
+              <w:bottom w:w="90" w:type="dxa"/>
+              <w:right w:w="195" w:type="dxa"/>
+            </w:tcMar>
+            <w:vAlign w:val="center"/>
+            <w:hideMark/>
+          </w:tcPr>
+          <w:p>
+            <w:r>
+              <w:rPr>
+                <w:rFonts w:ascii="Segoe UI Emoji" w:hAnsi="Segoe UI Emoji" w:cs="Segoe UI Emoji"/>
+              </w:rPr>
+              <w:t>❌</w:t>
+            </w:r>
+          </w:p>
+        </w:tc>
+        <w:tc>
+          <w:tcPr>
+            <w:tcW w:w="0" w:type="auto"/>
+            <w:shd w:val="clear" w:color="auto" w:fill="141414"/>
+            <w:tcMar>
+              <w:top w:w="90" w:type="dxa"/>
+              <w:left w:w="195" w:type="dxa"/>
+              <w:bottom w:w="90" w:type="dxa"/>
+              <w:right w:w="195" w:type="dxa"/>
+            </w:tcMar>
+            <w:vAlign w:val="center"/>
+            <w:hideMark/>
+          </w:tcPr>
+          <w:p>
+            <w:r>
+              <w:rPr>
+                <w:rFonts w:ascii="Segoe UI Emoji" w:hAnsi="Segoe UI Emoji" w:cs="Segoe UI Emoji"/>
+              </w:rPr>
+              <w:t>✅</w:t>
+            </w:r>
+          </w:p>
+        </w:tc>
+        <w:tc>
+          <w:tcPr>
+            <w:tcW w:w="0" w:type="auto"/>
+            <w:shd w:val="clear" w:color="auto" w:fill="141414"/>
+            <w:tcMar>
+              <w:top w:w="90" w:type="dxa"/>
+              <w:left w:w="195" w:type="dxa"/>
+              <w:bottom w:w="90" w:type="dxa"/>
+              <w:right w:w="195" w:type="dxa"/>
+            </w:tcMar>
+            <w:vAlign w:val="center"/>
+            <w:hideMark/>
+          </w:tcPr>
+          <w:p>
+            <w:r>
+              <w:rPr>
+                <w:rFonts w:ascii="Segoe UI Emoji" w:hAnsi="Segoe UI Emoji" w:cs="Segoe UI Emoji"/>
+              </w:rPr>
+              <w:t>❌</w:t>
+            </w:r>
+          </w:p>
+        </w:tc>
+        <w:tc>
+          <w:tcPr>
+            <w:tcW w:w="0" w:type="auto"/>
+            <w:shd w:val="clear" w:color="auto" w:fill="141414"/>
+            <w:tcMar>
+              <w:top w:w="90" w:type="dxa"/>
+              <w:left w:w="195" w:type="dxa"/>
+              <w:bottom w:w="90" w:type="dxa"/>
+              <w:right w:w="195" w:type="dxa"/>
+            </w:tcMar>
+            <w:vAlign w:val="center"/>
+            <w:hideMark/>
+          </w:tcPr>
+          <w:p>
+            <w:r>
+              <w:rPr>
+                <w:rFonts w:ascii="Segoe UI Emoji" w:hAnsi="Segoe UI Emoji" w:cs="Segoe UI Emoji"/>
+              </w:rPr>
+              <w:t>✅</w:t>
+            </w:r>
+            <w:r>
+              <w:t> </w:t>
+            </w:r>
+            <w:proofErr w:type="spellStart"/>
+            <w:r>
+              <w:t>SP_SuaGiaoDich</w:t>
+            </w:r>
+            <w:proofErr w:type="spellEnd"/>
+            <w:r>
+              <w:t xml:space="preserve"> + kiểm tra quyền</w:t>
+            </w:r>
+          </w:p>
+        </w:tc>
+      </w:tr>
+      <w:tr>
+        <w:tc>
+          <w:tcPr>
+            <w:tcW w:w="0" w:type="auto"/>
+            <w:shd w:val="clear" w:color="auto" w:fill="141414"/>
+            <w:tcMar>
+              <w:top w:w="90" w:type="dxa"/>
+              <w:left w:w="195" w:type="dxa"/>
+              <w:bottom w:w="90" w:type="dxa"/>
+              <w:right w:w="195" w:type="dxa"/>
+            </w:tcMar>
+            <w:vAlign w:val="center"/>
+            <w:hideMark/>
+          </w:tcPr>
+          <w:p>
+            <w:r>
+              <w:lastRenderedPageBreak/>
+              <w:t>Duyệt giao dịch</w:t>
+            </w:r>
+          </w:p>
+        </w:tc>
+        <w:tc>
+          <w:tcPr>
+            <w:tcW w:w="0" w:type="auto"/>
+            <w:shd w:val="clear" w:color="auto" w:fill="141414"/>
+            <w:tcMar>
+              <w:top w:w="90" w:type="dxa"/>
+              <w:left w:w="195" w:type="dxa"/>
+              <w:bottom w:w="90" w:type="dxa"/>
+              <w:right w:w="195" w:type="dxa"/>
+            </w:tcMar>
+            <w:vAlign w:val="center"/>
+            <w:hideMark/>
+          </w:tcPr>
+          <w:p>
+            <w:r>
+              <w:t>Duyệt/từ chối giao dịch</w:t>
+            </w:r>
+          </w:p>
+        </w:tc>
+        <w:tc>
+          <w:tcPr>
+            <w:tcW w:w="0" w:type="auto"/>
+            <w:shd w:val="clear" w:color="auto" w:fill="141414"/>
+            <w:tcMar>
+              <w:top w:w="90" w:type="dxa"/>
+              <w:left w:w="195" w:type="dxa"/>
+              <w:bottom w:w="90" w:type="dxa"/>
+              <w:right w:w="195" w:type="dxa"/>
+            </w:tcMar>
+            <w:vAlign w:val="center"/>
+            <w:hideMark/>
+          </w:tcPr>
+          <w:p>
+            <w:r>
+              <w:rPr>
+                <w:rFonts w:ascii="Segoe UI Emoji" w:hAnsi="Segoe UI Emoji" w:cs="Segoe UI Emoji"/>
+              </w:rPr>
+              <w:t>✅</w:t>
+            </w:r>
+          </w:p>
+        </w:tc>
+        <w:tc>
+          <w:tcPr>
+            <w:tcW w:w="0" w:type="auto"/>
+            <w:shd w:val="clear" w:color="auto" w:fill="141414"/>
+            <w:tcMar>
+              <w:top w:w="90" w:type="dxa"/>
+              <w:left w:w="195" w:type="dxa"/>
+              <w:bottom w:w="90" w:type="dxa"/>
+              <w:right w:w="195" w:type="dxa"/>
+            </w:tcMar>
+            <w:vAlign w:val="center"/>
+            <w:hideMark/>
+          </w:tcPr>
+          <w:p>
+            <w:r>
+              <w:rPr>
+                <w:rFonts w:ascii="Segoe UI Emoji" w:hAnsi="Segoe UI Emoji" w:cs="Segoe UI Emoji"/>
+              </w:rPr>
+              <w:t>❌</w:t>
+            </w:r>
+          </w:p>
+        </w:tc>
+        <w:tc>
+          <w:tcPr>
+            <w:tcW w:w="0" w:type="auto"/>
+            <w:shd w:val="clear" w:color="auto" w:fill="141414"/>
+            <w:tcMar>
+              <w:top w:w="90" w:type="dxa"/>
+              <w:left w:w="195" w:type="dxa"/>
+              <w:bottom w:w="90" w:type="dxa"/>
+              <w:right w:w="195" w:type="dxa"/>
+            </w:tcMar>
+            <w:vAlign w:val="center"/>
+            <w:hideMark/>
+          </w:tcPr>
+          <w:p>
+            <w:r>
+              <w:rPr>
+                <w:rFonts w:ascii="Segoe UI Emoji" w:hAnsi="Segoe UI Emoji" w:cs="Segoe UI Emoji"/>
+              </w:rPr>
+              <w:t>❌</w:t>
+            </w:r>
+          </w:p>
+        </w:tc>
+        <w:tc>
+          <w:tcPr>
+            <w:tcW w:w="0" w:type="auto"/>
+            <w:shd w:val="clear" w:color="auto" w:fill="141414"/>
+            <w:tcMar>
+              <w:top w:w="90" w:type="dxa"/>
+              <w:left w:w="195" w:type="dxa"/>
+              <w:bottom w:w="90" w:type="dxa"/>
+              <w:right w:w="195" w:type="dxa"/>
+            </w:tcMar>
+            <w:vAlign w:val="center"/>
+            <w:hideMark/>
+          </w:tcPr>
+          <w:p>
+            <w:r>
+              <w:rPr>
+                <w:rFonts w:ascii="Segoe UI Emoji" w:hAnsi="Segoe UI Emoji" w:cs="Segoe UI Emoji"/>
+              </w:rPr>
+              <w:t>✅</w:t>
+            </w:r>
+            <w:r>
+              <w:t xml:space="preserve"> </w:t>
+            </w:r>
+            <w:proofErr w:type="spellStart"/>
+            <w:r>
+              <w:t>SP_DuyetGiaoDich</w:t>
+            </w:r>
+            <w:proofErr w:type="spellEnd"/>
+          </w:p>
+        </w:tc>
+      </w:tr>
+      <w:tr>
+        <w:tc>
+          <w:tcPr>
+            <w:tcW w:w="0" w:type="auto"/>
+            <w:shd w:val="clear" w:color="auto" w:fill="141414"/>
+            <w:tcMar>
+              <w:top w:w="90" w:type="dxa"/>
+              <w:left w:w="195" w:type="dxa"/>
+              <w:bottom w:w="90" w:type="dxa"/>
+              <w:right w:w="195" w:type="dxa"/>
+            </w:tcMar>
+            <w:vAlign w:val="center"/>
+            <w:hideMark/>
+          </w:tcPr>
+          <w:p>
+            <w:r>
+              <w:t>Xem lịch sử giao dịch (tất cả)</w:t>
+            </w:r>
+          </w:p>
+        </w:tc>
+        <w:tc>
+          <w:tcPr>
+            <w:tcW w:w="0" w:type="auto"/>
+            <w:shd w:val="clear" w:color="auto" w:fill="141414"/>
+            <w:tcMar>
+              <w:top w:w="90" w:type="dxa"/>
+              <w:left w:w="195" w:type="dxa"/>
+              <w:bottom w:w="90" w:type="dxa"/>
+              <w:right w:w="195" w:type="dxa"/>
+            </w:tcMar>
+            <w:vAlign w:val="center"/>
+            <w:hideMark/>
+          </w:tcPr>
+          <w:p>
+            <w:r>
+              <w:t>Xem tất cả giao dịch</w:t>
+            </w:r>
+          </w:p>
+        </w:tc>
+        <w:tc>
+          <w:tcPr>
+            <w:tcW w:w="0" w:type="auto"/>
+            <w:shd w:val="clear" w:color="auto" w:fill="141414"/>
+            <w:tcMar>
+              <w:top w:w="90" w:type="dxa"/>
+              <w:left w:w="195" w:type="dxa"/>
+              <w:bottom w:w="90" w:type="dxa"/>
+              <w:right w:w="195" w:type="dxa"/>
+            </w:tcMar>
+            <w:vAlign w:val="center"/>
+            <w:hideMark/>
+          </w:tcPr>
+          <w:p>
+            <w:r>
+              <w:rPr>
+                <w:rFonts w:ascii="Segoe UI Emoji" w:hAnsi="Segoe UI Emoji" w:cs="Segoe UI Emoji"/>
+              </w:rPr>
+              <w:t>✅</w:t>
+            </w:r>
+          </w:p>
+        </w:tc>
+        <w:tc>
+          <w:tcPr>
+            <w:tcW w:w="0" w:type="auto"/>
+            <w:shd w:val="clear" w:color="auto" w:fill="141414"/>
+            <w:tcMar>
+              <w:top w:w="90" w:type="dxa"/>
+              <w:left w:w="195" w:type="dxa"/>
+              <w:bottom w:w="90" w:type="dxa"/>
+              <w:right w:w="195" w:type="dxa"/>
+            </w:tcMar>
+            <w:vAlign w:val="center"/>
+            <w:hideMark/>
+          </w:tcPr>
+          <w:p>
+            <w:r>
+              <w:rPr>
+                <w:rFonts w:ascii="Segoe UI Emoji" w:hAnsi="Segoe UI Emoji" w:cs="Segoe UI Emoji"/>
+              </w:rPr>
+              <w:t>❌</w:t>
+            </w:r>
+          </w:p>
+        </w:tc>
+        <w:tc>
+          <w:tcPr>
+            <w:tcW w:w="0" w:type="auto"/>
+            <w:shd w:val="clear" w:color="auto" w:fill="141414"/>
+            <w:tcMar>
+              <w:top w:w="90" w:type="dxa"/>
+              <w:left w:w="195" w:type="dxa"/>
+              <w:bottom w:w="90" w:type="dxa"/>
+              <w:right w:w="195" w:type="dxa"/>
+            </w:tcMar>
+            <w:vAlign w:val="center"/>
+            <w:hideMark/>
+          </w:tcPr>
+          <w:p>
+            <w:r>
+              <w:rPr>
+                <w:rFonts w:ascii="Segoe UI Emoji" w:hAnsi="Segoe UI Emoji" w:cs="Segoe UI Emoji"/>
+              </w:rPr>
+              <w:t>✅</w:t>
+            </w:r>
+          </w:p>
+        </w:tc>
+        <w:tc>
+          <w:tcPr>
+            <w:tcW w:w="0" w:type="auto"/>
+            <w:shd w:val="clear" w:color="auto" w:fill="141414"/>
+            <w:tcMar>
+              <w:top w:w="90" w:type="dxa"/>
+              <w:left w:w="195" w:type="dxa"/>
+              <w:bottom w:w="90" w:type="dxa"/>
+              <w:right w:w="195" w:type="dxa"/>
+            </w:tcMar>
+            <w:vAlign w:val="center"/>
+            <w:hideMark/>
+          </w:tcPr>
+          <w:p>
+            <w:r>
+              <w:rPr>
+                <w:rFonts w:ascii="Segoe UI Emoji" w:hAnsi="Segoe UI Emoji" w:cs="Segoe UI Emoji"/>
+              </w:rPr>
+              <w:t>✅</w:t>
+            </w:r>
+            <w:r>
+              <w:t xml:space="preserve"> </w:t>
+            </w:r>
+            <w:proofErr w:type="spellStart"/>
+            <w:r>
+              <w:t>SP_GetLichSuGiaoDich</w:t>
+            </w:r>
+            <w:proofErr w:type="spellEnd"/>
+          </w:p>
+        </w:tc>
+      </w:tr>
+      <w:tr>
+        <w:tc>
+          <w:tcPr>
+            <w:tcW w:w="0" w:type="auto"/>
+            <w:shd w:val="clear" w:color="auto" w:fill="141414"/>
+            <w:tcMar>
+              <w:top w:w="90" w:type="dxa"/>
+              <w:left w:w="195" w:type="dxa"/>
+              <w:bottom w:w="90" w:type="dxa"/>
+              <w:right w:w="195" w:type="dxa"/>
+            </w:tcMar>
+            <w:vAlign w:val="center"/>
+            <w:hideMark/>
+          </w:tcPr>
+          <w:p>
+            <w:r>
+              <w:t>Xem lịch sử giao dịch (của mình)</w:t>
+            </w:r>
+          </w:p>
+        </w:tc>
+        <w:tc>
+          <w:tcPr>
+            <w:tcW w:w="0" w:type="auto"/>
+            <w:shd w:val="clear" w:color="auto" w:fill="141414"/>
+            <w:tcMar>
+              <w:top w:w="90" w:type="dxa"/>
+              <w:left w:w="195" w:type="dxa"/>
+              <w:bottom w:w="90" w:type="dxa"/>
+              <w:right w:w="195" w:type="dxa"/>
+            </w:tcMar>
+            <w:vAlign w:val="center"/>
+            <w:hideMark/>
+          </w:tcPr>
+          <w:p>
+            <w:r>
+              <w:t>Xem giao dịch của bản thân</w:t>
+            </w:r>
+          </w:p>
+        </w:tc>
+        <w:tc>
+          <w:tcPr>
+            <w:tcW w:w="0" w:type="auto"/>
+            <w:shd w:val="clear" w:color="auto" w:fill="141414"/>
+            <w:tcMar>
+              <w:top w:w="90" w:type="dxa"/>
+              <w:left w:w="195" w:type="dxa"/>
+              <w:bottom w:w="90" w:type="dxa"/>
+              <w:right w:w="195" w:type="dxa"/>
+            </w:tcMar>
+            <w:vAlign w:val="center"/>
+            <w:hideMark/>
+          </w:tcPr>
+          <w:p>
+            <w:r>
+              <w:rPr>
+                <w:rFonts w:ascii="Segoe UI Emoji" w:hAnsi="Segoe UI Emoji" w:cs="Segoe UI Emoji"/>
+              </w:rPr>
+              <w:t>❌</w:t>
+            </w:r>
+          </w:p>
+        </w:tc>
+        <w:tc>
+          <w:tcPr>
+            <w:tcW w:w="0" w:type="auto"/>
+            <w:shd w:val="clear" w:color="auto" w:fill="141414"/>
+            <w:tcMar>
+              <w:top w:w="90" w:type="dxa"/>
+              <w:left w:w="195" w:type="dxa"/>
+              <w:bottom w:w="90" w:type="dxa"/>
+              <w:right w:w="195" w:type="dxa"/>
+            </w:tcMar>
+            <w:vAlign w:val="center"/>
+            <w:hideMark/>
+          </w:tcPr>
+          <w:p>
+            <w:r>
+              <w:rPr>
+                <w:rFonts w:ascii="Segoe UI Emoji" w:hAnsi="Segoe UI Emoji" w:cs="Segoe UI Emoji"/>
+              </w:rPr>
+              <w:t>✅</w:t>
+            </w:r>
+          </w:p>
+        </w:tc>
+        <w:tc>
+          <w:tcPr>
+            <w:tcW w:w="0" w:type="auto"/>
+            <w:shd w:val="clear" w:color="auto" w:fill="141414"/>
+            <w:tcMar>
+              <w:top w:w="90" w:type="dxa"/>
+              <w:left w:w="195" w:type="dxa"/>
+              <w:bottom w:w="90" w:type="dxa"/>
+              <w:right w:w="195" w:type="dxa"/>
+            </w:tcMar>
+            <w:vAlign w:val="center"/>
+            <w:hideMark/>
+          </w:tcPr>
+          <w:p>
+            <w:r>
+              <w:rPr>
+                <w:rFonts w:ascii="Segoe UI Emoji" w:hAnsi="Segoe UI Emoji" w:cs="Segoe UI Emoji"/>
+              </w:rPr>
+              <w:t>❌</w:t>
+            </w:r>
+          </w:p>
+        </w:tc>
+        <w:tc>
+          <w:tcPr>
+            <w:tcW w:w="0" w:type="auto"/>
+            <w:shd w:val="clear" w:color="auto" w:fill="141414"/>
+            <w:tcMar>
+              <w:top w:w="90" w:type="dxa"/>
+              <w:left w:w="195" w:type="dxa"/>
+              <w:bottom w:w="90" w:type="dxa"/>
+              <w:right w:w="195" w:type="dxa"/>
+            </w:tcMar>
+            <w:vAlign w:val="center"/>
+            <w:hideMark/>
+          </w:tcPr>
+          <w:p>
+            <w:r>
+              <w:rPr>
+                <w:rFonts w:ascii="Segoe UI Emoji" w:hAnsi="Segoe UI Emoji" w:cs="Segoe UI Emoji"/>
+              </w:rPr>
+              <w:t>✅</w:t>
+            </w:r>
+            <w:r>
+              <w:t xml:space="preserve"> </w:t>
+            </w:r>
+            <w:proofErr w:type="spellStart"/>
+            <w:r>
+              <w:t>SP_GetLichSuGiaoDich_ForNhanVienTC</w:t>
+            </w:r>
+            <w:proofErr w:type="spellEnd"/>
+          </w:p>
+        </w:tc>
+      </w:tr>
+      <w:tr>
+        <w:tc>
+          <w:tcPr>
+            <w:tcW w:w="0" w:type="auto"/>
+            <w:shd w:val="clear" w:color="auto" w:fill="141414"/>
+            <w:tcMar>
+              <w:top w:w="90" w:type="dxa"/>
+              <w:left w:w="195" w:type="dxa"/>
+              <w:bottom w:w="90" w:type="dxa"/>
+              <w:right w:w="195" w:type="dxa"/>
+            </w:tcMar>
+            <w:vAlign w:val="center"/>
+            <w:hideMark/>
+          </w:tcPr>
+          <w:p>
+            <w:r>
+              <w:t>Xem giao dịch chờ duyệt (tất cả)</w:t>
+            </w:r>
+          </w:p>
+        </w:tc>
+        <w:tc>
+          <w:tcPr>
+            <w:tcW w:w="0" w:type="auto"/>
+            <w:shd w:val="clear" w:color="auto" w:fill="141414"/>
+            <w:tcMar>
+              <w:top w:w="90" w:type="dxa"/>
+              <w:left w:w="195" w:type="dxa"/>
+              <w:bottom w:w="90" w:type="dxa"/>
+              <w:right w:w="195" w:type="dxa"/>
+            </w:tcMar>
+            <w:vAlign w:val="center"/>
+            <w:hideMark/>
+          </w:tcPr>
+          <w:p>
+            <w:r>
+              <w:t>Xem giao dịch chưa duyệt</w:t>
+            </w:r>
+          </w:p>
+        </w:tc>
+        <w:tc>
+          <w:tcPr>
+            <w:tcW w:w="0" w:type="auto"/>
+            <w:shd w:val="clear" w:color="auto" w:fill="141414"/>
+            <w:tcMar>
+              <w:top w:w="90" w:type="dxa"/>
+              <w:left w:w="195" w:type="dxa"/>
+              <w:bottom w:w="90" w:type="dxa"/>
+              <w:right w:w="195" w:type="dxa"/>
+            </w:tcMar>
+            <w:vAlign w:val="center"/>
+            <w:hideMark/>
+          </w:tcPr>
+          <w:p>
+            <w:r>
+              <w:rPr>
+                <w:rFonts w:ascii="Segoe UI Emoji" w:hAnsi="Segoe UI Emoji" w:cs="Segoe UI Emoji"/>
+              </w:rPr>
+              <w:t>✅</w:t>
+            </w:r>
+          </w:p>
+        </w:tc>
+        <w:tc>
+          <w:tcPr>
+            <w:tcW w:w="0" w:type="auto"/>
+            <w:shd w:val="clear" w:color="auto" w:fill="141414"/>
+            <w:tcMar>
+              <w:top w:w="90" w:type="dxa"/>
+              <w:left w:w="195" w:type="dxa"/>
+              <w:bottom w:w="90" w:type="dxa"/>
+              <w:right w:w="195" w:type="dxa"/>
+            </w:tcMar>
+            <w:vAlign w:val="center"/>
+            <w:hideMark/>
+          </w:tcPr>
+          <w:p>
+            <w:r>
+              <w:rPr>
+                <w:rFonts w:ascii="Segoe UI Emoji" w:hAnsi="Segoe UI Emoji" w:cs="Segoe UI Emoji"/>
+              </w:rPr>
+              <w:t>❌</w:t>
+            </w:r>
+          </w:p>
+        </w:tc>
+        <w:tc>
+          <w:tcPr>
+            <w:tcW w:w="0" w:type="auto"/>
+            <w:shd w:val="clear" w:color="auto" w:fill="141414"/>
+            <w:tcMar>
+              <w:top w:w="90" w:type="dxa"/>
+              <w:left w:w="195" w:type="dxa"/>
+              <w:bottom w:w="90" w:type="dxa"/>
+              <w:right w:w="195" w:type="dxa"/>
+            </w:tcMar>
+            <w:vAlign w:val="center"/>
+            <w:hideMark/>
+          </w:tcPr>
+          <w:p>
+            <w:r>
+              <w:rPr>
+                <w:rFonts w:ascii="Segoe UI Emoji" w:hAnsi="Segoe UI Emoji" w:cs="Segoe UI Emoji"/>
+              </w:rPr>
+              <w:t>❌</w:t>
+            </w:r>
+          </w:p>
+        </w:tc>
+        <w:tc>
+          <w:tcPr>
+            <w:tcW w:w="0" w:type="auto"/>
+            <w:shd w:val="clear" w:color="auto" w:fill="141414"/>
+            <w:tcMar>
+              <w:top w:w="90" w:type="dxa"/>
+              <w:left w:w="195" w:type="dxa"/>
+              <w:bottom w:w="90" w:type="dxa"/>
+              <w:right w:w="195" w:type="dxa"/>
+            </w:tcMar>
+            <w:vAlign w:val="center"/>
+            <w:hideMark/>
+          </w:tcPr>
+          <w:p>
+            <w:r>
+              <w:rPr>
+                <w:rFonts w:ascii="Segoe UI Emoji" w:hAnsi="Segoe UI Emoji" w:cs="Segoe UI Emoji"/>
+              </w:rPr>
+              <w:t>✅</w:t>
+            </w:r>
+            <w:r>
+              <w:t xml:space="preserve"> </w:t>
+            </w:r>
+            <w:proofErr w:type="spellStart"/>
+            <w:r>
+              <w:t>SP_GetGiaoDichChoDuyet</w:t>
+            </w:r>
+            <w:proofErr w:type="spellEnd"/>
+          </w:p>
+        </w:tc>
+      </w:tr>
+      <w:tr>
+        <w:tc>
+          <w:tcPr>
+            <w:tcW w:w="0" w:type="auto"/>
+            <w:shd w:val="clear" w:color="auto" w:fill="141414"/>
+            <w:tcMar>
+              <w:top w:w="90" w:type="dxa"/>
+              <w:left w:w="195" w:type="dxa"/>
+              <w:bottom w:w="90" w:type="dxa"/>
+              <w:right w:w="195" w:type="dxa"/>
+            </w:tcMar>
+            <w:vAlign w:val="center"/>
+            <w:hideMark/>
+          </w:tcPr>
+          <w:p>
+            <w:r>
+              <w:t>Xem giao dịch chờ duyệt (của mình)</w:t>
+            </w:r>
+          </w:p>
+        </w:tc>
+        <w:tc>
+          <w:tcPr>
+            <w:tcW w:w="0" w:type="auto"/>
+            <w:shd w:val="clear" w:color="auto" w:fill="141414"/>
+            <w:tcMar>
+              <w:top w:w="90" w:type="dxa"/>
+              <w:left w:w="195" w:type="dxa"/>
+              <w:bottom w:w="90" w:type="dxa"/>
+              <w:right w:w="195" w:type="dxa"/>
+            </w:tcMar>
+            <w:vAlign w:val="center"/>
+            <w:hideMark/>
+          </w:tcPr>
+          <w:p>
+            <w:r>
+              <w:t>Xem giao dịch chờ duyệt của mình</w:t>
+            </w:r>
+          </w:p>
+        </w:tc>
+        <w:tc>
+          <w:tcPr>
+            <w:tcW w:w="0" w:type="auto"/>
+            <w:shd w:val="clear" w:color="auto" w:fill="141414"/>
+            <w:tcMar>
+              <w:top w:w="90" w:type="dxa"/>
+              <w:left w:w="195" w:type="dxa"/>
+              <w:bottom w:w="90" w:type="dxa"/>
+              <w:right w:w="195" w:type="dxa"/>
+            </w:tcMar>
+            <w:vAlign w:val="center"/>
+            <w:hideMark/>
+          </w:tcPr>
+          <w:p>
+            <w:r>
+              <w:rPr>
+                <w:rFonts w:ascii="Segoe UI Emoji" w:hAnsi="Segoe UI Emoji" w:cs="Segoe UI Emoji"/>
+              </w:rPr>
+              <w:t>❌</w:t>
+            </w:r>
+          </w:p>
+        </w:tc>
+        <w:tc>
+          <w:tcPr>
+            <w:tcW w:w="0" w:type="auto"/>
+            <w:shd w:val="clear" w:color="auto" w:fill="141414"/>
+            <w:tcMar>
+              <w:top w:w="90" w:type="dxa"/>
+              <w:left w:w="195" w:type="dxa"/>
+              <w:bottom w:w="90" w:type="dxa"/>
+              <w:right w:w="195" w:type="dxa"/>
+            </w:tcMar>
+            <w:vAlign w:val="center"/>
+            <w:hideMark/>
+          </w:tcPr>
+          <w:p>
+            <w:r>
+              <w:rPr>
+                <w:rFonts w:ascii="Segoe UI Emoji" w:hAnsi="Segoe UI Emoji" w:cs="Segoe UI Emoji"/>
+              </w:rPr>
+              <w:t>✅</w:t>
+            </w:r>
+          </w:p>
+        </w:tc>
+        <w:tc>
+          <w:tcPr>
+            <w:tcW w:w="0" w:type="auto"/>
+            <w:shd w:val="clear" w:color="auto" w:fill="141414"/>
+            <w:tcMar>
+              <w:top w:w="90" w:type="dxa"/>
+              <w:left w:w="195" w:type="dxa"/>
+              <w:bottom w:w="90" w:type="dxa"/>
+              <w:right w:w="195" w:type="dxa"/>
+            </w:tcMar>
+            <w:vAlign w:val="center"/>
+            <w:hideMark/>
+          </w:tcPr>
+          <w:p>
+            <w:r>
+              <w:rPr>
+                <w:rFonts w:ascii="Segoe UI Emoji" w:hAnsi="Segoe UI Emoji" w:cs="Segoe UI Emoji"/>
+              </w:rPr>
+              <w:t>❌</w:t>
+            </w:r>
+          </w:p>
+        </w:tc>
+        <w:tc>
+          <w:tcPr>
+            <w:tcW w:w="0" w:type="auto"/>
+            <w:shd w:val="clear" w:color="auto" w:fill="141414"/>
+            <w:tcMar>
+              <w:top w:w="90" w:type="dxa"/>
+              <w:left w:w="195" w:type="dxa"/>
+              <w:bottom w:w="90" w:type="dxa"/>
+              <w:right w:w="195" w:type="dxa"/>
+            </w:tcMar>
+            <w:vAlign w:val="center"/>
+            <w:hideMark/>
+          </w:tcPr>
+          <w:p>
+            <w:r>
+              <w:rPr>
+                <w:rFonts w:ascii="Segoe UI Emoji" w:hAnsi="Segoe UI Emoji" w:cs="Segoe UI Emoji"/>
+              </w:rPr>
+              <w:t>✅</w:t>
+            </w:r>
+            <w:r>
+              <w:t xml:space="preserve"> </w:t>
+            </w:r>
+            <w:proofErr w:type="spellStart"/>
+            <w:r>
+              <w:t>SP_GetGiaoDichChoDuyet_ForNhanVienTC</w:t>
+            </w:r>
+            <w:proofErr w:type="spellEnd"/>
+          </w:p>
+        </w:tc>
+      </w:tr>
+      <w:tr>
+        <w:tc>
+          <w:tcPr>
+            <w:tcW w:w="0" w:type="auto"/>
+            <w:shd w:val="clear" w:color="auto" w:fill="141414"/>
+            <w:tcMar>
+              <w:top w:w="90" w:type="dxa"/>
+              <w:left w:w="195" w:type="dxa"/>
+              <w:bottom w:w="90" w:type="dxa"/>
+              <w:right w:w="195" w:type="dxa"/>
+            </w:tcMar>
+            <w:vAlign w:val="center"/>
+            <w:hideMark/>
+          </w:tcPr>
+          <w:p>
+            <w:r>
+              <w:rPr>
+                <w:b/>
+                <w:bCs/>
+              </w:rPr>
+              <w:t>BÁO CÁO VÀ THỐNG KÊ</w:t>
+            </w:r>
+          </w:p>
+        </w:tc>
+        <w:tc>
+          <w:tcPr>
+            <w:tcW w:w="0" w:type="auto"/>
+            <w:shd w:val="clear" w:color="auto" w:fill="141414"/>
+            <w:tcMar>
+              <w:top w:w="90" w:type="dxa"/>
+              <w:left w:w="195" w:type="dxa"/>
+              <w:bottom w:w="90" w:type="dxa"/>
+              <w:right w:w="195" w:type="dxa"/>
+            </w:tcMar>
+            <w:vAlign w:val="center"/>
+            <w:hideMark/>
+          </w:tcPr>
+          <w:p/>
+        </w:tc>
+        <w:tc>
+          <w:tcPr>
+            <w:tcW w:w="0" w:type="auto"/>
+            <w:shd w:val="clear" w:color="auto" w:fill="141414"/>
+            <w:tcMar>
+              <w:top w:w="90" w:type="dxa"/>
+              <w:left w:w="195" w:type="dxa"/>
+              <w:bottom w:w="90" w:type="dxa"/>
+              <w:right w:w="195" w:type="dxa"/>
+            </w:tcMar>
+            <w:vAlign w:val="center"/>
+            <w:hideMark/>
+          </w:tcPr>
+          <w:p/>
+        </w:tc>
+        <w:tc>
+          <w:tcPr>
+            <w:tcW w:w="0" w:type="auto"/>
+            <w:shd w:val="clear" w:color="auto" w:fill="141414"/>
+            <w:tcMar>
+              <w:top w:w="90" w:type="dxa"/>
+              <w:left w:w="195" w:type="dxa"/>
+              <w:bottom w:w="90" w:type="dxa"/>
+              <w:right w:w="195" w:type="dxa"/>
+            </w:tcMar>
+            <w:vAlign w:val="center"/>
+            <w:hideMark/>
+          </w:tcPr>
+          <w:p/>
+        </w:tc>
+        <w:tc>
+          <w:tcPr>
+            <w:tcW w:w="0" w:type="auto"/>
+            <w:shd w:val="clear" w:color="auto" w:fill="141414"/>
+            <w:tcMar>
+              <w:top w:w="90" w:type="dxa"/>
+              <w:left w:w="195" w:type="dxa"/>
+              <w:bottom w:w="90" w:type="dxa"/>
+              <w:right w:w="195" w:type="dxa"/>
+            </w:tcMar>
+            <w:vAlign w:val="center"/>
+            <w:hideMark/>
+          </w:tcPr>
+          <w:p/>
+        </w:tc>
+        <w:tc>
+          <w:tcPr>
+            <w:tcW w:w="0" w:type="auto"/>
+            <w:shd w:val="clear" w:color="auto" w:fill="141414"/>
+            <w:tcMar>
+              <w:top w:w="90" w:type="dxa"/>
+              <w:left w:w="195" w:type="dxa"/>
+              <w:bottom w:w="90" w:type="dxa"/>
+              <w:right w:w="195" w:type="dxa"/>
+            </w:tcMar>
+            <w:vAlign w:val="center"/>
+            <w:hideMark/>
+          </w:tcPr>
+          <w:p/>
+        </w:tc>
+      </w:tr>
+      <w:tr>
+        <w:tc>
+          <w:tcPr>
+            <w:tcW w:w="0" w:type="auto"/>
+            <w:shd w:val="clear" w:color="auto" w:fill="141414"/>
+            <w:tcMar>
+              <w:top w:w="90" w:type="dxa"/>
+              <w:left w:w="195" w:type="dxa"/>
+              <w:bottom w:w="90" w:type="dxa"/>
+              <w:right w:w="195" w:type="dxa"/>
+            </w:tcMar>
+            <w:vAlign w:val="center"/>
+            <w:hideMark/>
+          </w:tcPr>
+          <w:p>
+            <w:r>
+              <w:t>Thống kê theo tháng</w:t>
+            </w:r>
+          </w:p>
+        </w:tc>
+        <w:tc>
+          <w:tcPr>
+            <w:tcW w:w="0" w:type="auto"/>
+            <w:shd w:val="clear" w:color="auto" w:fill="141414"/>
+            <w:tcMar>
+              <w:top w:w="90" w:type="dxa"/>
+              <w:left w:w="195" w:type="dxa"/>
+              <w:bottom w:w="90" w:type="dxa"/>
+              <w:right w:w="195" w:type="dxa"/>
+            </w:tcMar>
+            <w:vAlign w:val="center"/>
+            <w:hideMark/>
+          </w:tcPr>
+          <w:p>
+            <w:r>
+              <w:t>Báo cáo thu chi theo tháng</w:t>
+            </w:r>
+          </w:p>
+        </w:tc>
+        <w:tc>
+          <w:tcPr>
+            <w:tcW w:w="0" w:type="auto"/>
+            <w:shd w:val="clear" w:color="auto" w:fill="141414"/>
+            <w:tcMar>
+              <w:top w:w="90" w:type="dxa"/>
+              <w:left w:w="195" w:type="dxa"/>
+              <w:bottom w:w="90" w:type="dxa"/>
+              <w:right w:w="195" w:type="dxa"/>
+            </w:tcMar>
+            <w:vAlign w:val="center"/>
+            <w:hideMark/>
+          </w:tcPr>
+          <w:p>
+            <w:r>
+              <w:rPr>
+                <w:rFonts w:ascii="Segoe UI Emoji" w:hAnsi="Segoe UI Emoji" w:cs="Segoe UI Emoji"/>
+              </w:rPr>
+              <w:t>✅</w:t>
+            </w:r>
+          </w:p>
+        </w:tc>
+        <w:tc>
+          <w:tcPr>
+            <w:tcW w:w="0" w:type="auto"/>
+            <w:shd w:val="clear" w:color="auto" w:fill="141414"/>
+            <w:tcMar>
+              <w:top w:w="90" w:type="dxa"/>
+              <w:left w:w="195" w:type="dxa"/>
+              <w:bottom w:w="90" w:type="dxa"/>
+              <w:right w:w="195" w:type="dxa"/>
+            </w:tcMar>
+            <w:vAlign w:val="center"/>
+            <w:hideMark/>
+          </w:tcPr>
+          <w:p>
+            <w:r>
+              <w:rPr>
+                <w:rFonts w:ascii="Segoe UI Emoji" w:hAnsi="Segoe UI Emoji" w:cs="Segoe UI Emoji"/>
+              </w:rPr>
+              <w:t>❌</w:t>
+            </w:r>
+          </w:p>
+        </w:tc>
+        <w:tc>
+          <w:tcPr>
+            <w:tcW w:w="0" w:type="auto"/>
+            <w:shd w:val="clear" w:color="auto" w:fill="141414"/>
+            <w:tcMar>
+              <w:top w:w="90" w:type="dxa"/>
+              <w:left w:w="195" w:type="dxa"/>
+              <w:bottom w:w="90" w:type="dxa"/>
+              <w:right w:w="195" w:type="dxa"/>
+            </w:tcMar>
+            <w:vAlign w:val="center"/>
+            <w:hideMark/>
+          </w:tcPr>
+          <w:p>
+            <w:r>
+              <w:rPr>
+                <w:rFonts w:ascii="Segoe UI Emoji" w:hAnsi="Segoe UI Emoji" w:cs="Segoe UI Emoji"/>
+              </w:rPr>
+              <w:t>✅</w:t>
+            </w:r>
+          </w:p>
+        </w:tc>
+        <w:tc>
+          <w:tcPr>
+            <w:tcW w:w="0" w:type="auto"/>
+            <w:shd w:val="clear" w:color="auto" w:fill="141414"/>
+            <w:tcMar>
+              <w:top w:w="90" w:type="dxa"/>
+              <w:left w:w="195" w:type="dxa"/>
+              <w:bottom w:w="90" w:type="dxa"/>
+              <w:right w:w="195" w:type="dxa"/>
+            </w:tcMar>
+            <w:vAlign w:val="center"/>
+            <w:hideMark/>
+          </w:tcPr>
+          <w:p>
+            <w:r>
+              <w:rPr>
+                <w:rFonts w:ascii="Segoe UI Emoji" w:hAnsi="Segoe UI Emoji" w:cs="Segoe UI Emoji"/>
+              </w:rPr>
+              <w:t>✅</w:t>
+            </w:r>
+            <w:r>
+              <w:t xml:space="preserve"> </w:t>
+            </w:r>
+            <w:proofErr w:type="spellStart"/>
+            <w:r>
+              <w:t>SP_GetThongKeThang</w:t>
+            </w:r>
+            <w:proofErr w:type="spellEnd"/>
+          </w:p>
+        </w:tc>
+      </w:tr>
+      <w:tr>
+        <w:tc>
+          <w:tcPr>
+            <w:tcW w:w="0" w:type="auto"/>
+            <w:shd w:val="clear" w:color="auto" w:fill="141414"/>
+            <w:tcMar>
+              <w:top w:w="90" w:type="dxa"/>
+              <w:left w:w="195" w:type="dxa"/>
+              <w:bottom w:w="90" w:type="dxa"/>
+              <w:right w:w="195" w:type="dxa"/>
+            </w:tcMar>
+            <w:vAlign w:val="center"/>
+            <w:hideMark/>
+          </w:tcPr>
+          <w:p>
+            <w:r>
+              <w:t>Xuất báo cáo chi tiết</w:t>
+            </w:r>
+          </w:p>
+        </w:tc>
+        <w:tc>
+          <w:tcPr>
+            <w:tcW w:w="0" w:type="auto"/>
+            <w:shd w:val="clear" w:color="auto" w:fill="141414"/>
+            <w:tcMar>
+              <w:top w:w="90" w:type="dxa"/>
+              <w:left w:w="195" w:type="dxa"/>
+              <w:bottom w:w="90" w:type="dxa"/>
+              <w:right w:w="195" w:type="dxa"/>
+            </w:tcMar>
+            <w:vAlign w:val="center"/>
+            <w:hideMark/>
+          </w:tcPr>
+          <w:p>
+            <w:r>
+              <w:t>Báo cáo tài chính chi tiết</w:t>
+            </w:r>
+          </w:p>
+        </w:tc>
+        <w:tc>
+          <w:tcPr>
+            <w:tcW w:w="0" w:type="auto"/>
+            <w:shd w:val="clear" w:color="auto" w:fill="141414"/>
+            <w:tcMar>
+              <w:top w:w="90" w:type="dxa"/>
+              <w:left w:w="195" w:type="dxa"/>
+              <w:bottom w:w="90" w:type="dxa"/>
+              <w:right w:w="195" w:type="dxa"/>
+            </w:tcMar>
+            <w:vAlign w:val="center"/>
+            <w:hideMark/>
+          </w:tcPr>
+          <w:p>
+            <w:r>
+              <w:rPr>
+                <w:rFonts w:ascii="Segoe UI Emoji" w:hAnsi="Segoe UI Emoji" w:cs="Segoe UI Emoji"/>
+              </w:rPr>
+              <w:t>✅</w:t>
+            </w:r>
+          </w:p>
+        </w:tc>
+        <w:tc>
+          <w:tcPr>
+            <w:tcW w:w="0" w:type="auto"/>
+            <w:shd w:val="clear" w:color="auto" w:fill="141414"/>
+            <w:tcMar>
+              <w:top w:w="90" w:type="dxa"/>
+              <w:left w:w="195" w:type="dxa"/>
+              <w:bottom w:w="90" w:type="dxa"/>
+              <w:right w:w="195" w:type="dxa"/>
+            </w:tcMar>
+            <w:vAlign w:val="center"/>
+            <w:hideMark/>
+          </w:tcPr>
+          <w:p>
+            <w:r>
+              <w:rPr>
+                <w:rFonts w:ascii="Segoe UI Emoji" w:hAnsi="Segoe UI Emoji" w:cs="Segoe UI Emoji"/>
+              </w:rPr>
+              <w:t>❌</w:t>
+            </w:r>
+          </w:p>
+        </w:tc>
+        <w:tc>
+          <w:tcPr>
+            <w:tcW w:w="0" w:type="auto"/>
+            <w:shd w:val="clear" w:color="auto" w:fill="141414"/>
+            <w:tcMar>
+              <w:top w:w="90" w:type="dxa"/>
+              <w:left w:w="195" w:type="dxa"/>
+              <w:bottom w:w="90" w:type="dxa"/>
+              <w:right w:w="195" w:type="dxa"/>
+            </w:tcMar>
+            <w:vAlign w:val="center"/>
+            <w:hideMark/>
+          </w:tcPr>
+          <w:p>
+            <w:r>
+              <w:rPr>
+                <w:rFonts w:ascii="Segoe UI Emoji" w:hAnsi="Segoe UI Emoji" w:cs="Segoe UI Emoji"/>
+              </w:rPr>
+              <w:t>✅</w:t>
+            </w:r>
+          </w:p>
+        </w:tc>
+        <w:tc>
+          <w:tcPr>
+            <w:tcW w:w="0" w:type="auto"/>
+            <w:shd w:val="clear" w:color="auto" w:fill="141414"/>
+            <w:tcMar>
+              <w:top w:w="90" w:type="dxa"/>
+              <w:left w:w="195" w:type="dxa"/>
+              <w:bottom w:w="90" w:type="dxa"/>
+              <w:right w:w="195" w:type="dxa"/>
+            </w:tcMar>
+            <w:vAlign w:val="center"/>
+            <w:hideMark/>
+          </w:tcPr>
+          <w:p>
+            <w:r>
+              <w:rPr>
+                <w:rFonts w:ascii="Segoe UI Emoji" w:hAnsi="Segoe UI Emoji" w:cs="Segoe UI Emoji"/>
+              </w:rPr>
+              <w:t>✅</w:t>
+            </w:r>
+            <w:r>
+              <w:t xml:space="preserve"> </w:t>
+            </w:r>
+            <w:proofErr w:type="spellStart"/>
+            <w:r>
+              <w:t>SP_XuatBaoCaoChiTiet</w:t>
+            </w:r>
+            <w:proofErr w:type="spellEnd"/>
+          </w:p>
+        </w:tc>
+      </w:tr>
+      <w:tr>
+        <w:tc>
+          <w:tcPr>
+            <w:tcW w:w="0" w:type="auto"/>
+            <w:shd w:val="clear" w:color="auto" w:fill="141414"/>
+            <w:tcMar>
+              <w:top w:w="90" w:type="dxa"/>
+              <w:left w:w="195" w:type="dxa"/>
+              <w:bottom w:w="90" w:type="dxa"/>
+              <w:right w:w="195" w:type="dxa"/>
+            </w:tcMar>
+            <w:vAlign w:val="center"/>
+            <w:hideMark/>
+          </w:tcPr>
+          <w:p>
+            <w:r>
+              <w:rPr>
+                <w:b/>
+                <w:bCs/>
+              </w:rPr>
+              <w:lastRenderedPageBreak/>
+              <w:t>TÍNH TOÁN TÀI CHÍNH</w:t>
+            </w:r>
+          </w:p>
+        </w:tc>
+        <w:tc>
+          <w:tcPr>
+            <w:tcW w:w="0" w:type="auto"/>
+            <w:shd w:val="clear" w:color="auto" w:fill="141414"/>
+            <w:tcMar>
+              <w:top w:w="90" w:type="dxa"/>
+              <w:left w:w="195" w:type="dxa"/>
+              <w:bottom w:w="90" w:type="dxa"/>
+              <w:right w:w="195" w:type="dxa"/>
+            </w:tcMar>
+            <w:vAlign w:val="center"/>
+            <w:hideMark/>
+          </w:tcPr>
+          <w:p/>
+        </w:tc>
+        <w:tc>
+          <w:tcPr>
+            <w:tcW w:w="0" w:type="auto"/>
+            <w:shd w:val="clear" w:color="auto" w:fill="141414"/>
+            <w:tcMar>
+              <w:top w:w="90" w:type="dxa"/>
+              <w:left w:w="195" w:type="dxa"/>
+              <w:bottom w:w="90" w:type="dxa"/>
+              <w:right w:w="195" w:type="dxa"/>
+            </w:tcMar>
+            <w:vAlign w:val="center"/>
+            <w:hideMark/>
+          </w:tcPr>
+          <w:p/>
+        </w:tc>
+        <w:tc>
+          <w:tcPr>
+            <w:tcW w:w="0" w:type="auto"/>
+            <w:shd w:val="clear" w:color="auto" w:fill="141414"/>
+            <w:tcMar>
+              <w:top w:w="90" w:type="dxa"/>
+              <w:left w:w="195" w:type="dxa"/>
+              <w:bottom w:w="90" w:type="dxa"/>
+              <w:right w:w="195" w:type="dxa"/>
+            </w:tcMar>
+            <w:vAlign w:val="center"/>
+            <w:hideMark/>
+          </w:tcPr>
+          <w:p/>
+        </w:tc>
+        <w:tc>
+          <w:tcPr>
+            <w:tcW w:w="0" w:type="auto"/>
+            <w:shd w:val="clear" w:color="auto" w:fill="141414"/>
+            <w:tcMar>
+              <w:top w:w="90" w:type="dxa"/>
+              <w:left w:w="195" w:type="dxa"/>
+              <w:bottom w:w="90" w:type="dxa"/>
+              <w:right w:w="195" w:type="dxa"/>
+            </w:tcMar>
+            <w:vAlign w:val="center"/>
+            <w:hideMark/>
+          </w:tcPr>
+          <w:p/>
+        </w:tc>
+        <w:tc>
+          <w:tcPr>
+            <w:tcW w:w="0" w:type="auto"/>
+            <w:shd w:val="clear" w:color="auto" w:fill="141414"/>
+            <w:tcMar>
+              <w:top w:w="90" w:type="dxa"/>
+              <w:left w:w="195" w:type="dxa"/>
+              <w:bottom w:w="90" w:type="dxa"/>
+              <w:right w:w="195" w:type="dxa"/>
+            </w:tcMar>
+            <w:vAlign w:val="center"/>
+            <w:hideMark/>
+          </w:tcPr>
+          <w:p/>
+        </w:tc>
+      </w:tr>
+      <w:tr>
+        <w:tc>
+          <w:tcPr>
+            <w:tcW w:w="0" w:type="auto"/>
+            <w:shd w:val="clear" w:color="auto" w:fill="141414"/>
+            <w:tcMar>
+              <w:top w:w="90" w:type="dxa"/>
+              <w:left w:w="195" w:type="dxa"/>
+              <w:bottom w:w="90" w:type="dxa"/>
+              <w:right w:w="195" w:type="dxa"/>
+            </w:tcMar>
+            <w:vAlign w:val="center"/>
+            <w:hideMark/>
+          </w:tcPr>
+          <w:p>
+            <w:r>
+              <w:t>Tính lãi/lỗ</w:t>
+            </w:r>
+          </w:p>
+        </w:tc>
+        <w:tc>
+          <w:tcPr>
+            <w:tcW w:w="0" w:type="auto"/>
+            <w:shd w:val="clear" w:color="auto" w:fill="141414"/>
+            <w:tcMar>
+              <w:top w:w="90" w:type="dxa"/>
+              <w:left w:w="195" w:type="dxa"/>
+              <w:bottom w:w="90" w:type="dxa"/>
+              <w:right w:w="195" w:type="dxa"/>
+            </w:tcMar>
+            <w:vAlign w:val="center"/>
+            <w:hideMark/>
+          </w:tcPr>
+          <w:p>
+            <w:r>
+              <w:t>Tính toán lãi lỗ</w:t>
+            </w:r>
+          </w:p>
+        </w:tc>
+        <w:tc>
+          <w:tcPr>
+            <w:tcW w:w="0" w:type="auto"/>
+            <w:shd w:val="clear" w:color="auto" w:fill="141414"/>
+            <w:tcMar>
+              <w:top w:w="90" w:type="dxa"/>
+              <w:left w:w="195" w:type="dxa"/>
+              <w:bottom w:w="90" w:type="dxa"/>
+              <w:right w:w="195" w:type="dxa"/>
+            </w:tcMar>
+            <w:vAlign w:val="center"/>
+            <w:hideMark/>
+          </w:tcPr>
+          <w:p>
+            <w:r>
+              <w:rPr>
+                <w:rFonts w:ascii="Segoe UI Emoji" w:hAnsi="Segoe UI Emoji" w:cs="Segoe UI Emoji"/>
+              </w:rPr>
+              <w:t>✅</w:t>
+            </w:r>
+          </w:p>
+        </w:tc>
+        <w:tc>
+          <w:tcPr>
+            <w:tcW w:w="0" w:type="auto"/>
+            <w:shd w:val="clear" w:color="auto" w:fill="141414"/>
+            <w:tcMar>
+              <w:top w:w="90" w:type="dxa"/>
+              <w:left w:w="195" w:type="dxa"/>
+              <w:bottom w:w="90" w:type="dxa"/>
+              <w:right w:w="195" w:type="dxa"/>
+            </w:tcMar>
+            <w:vAlign w:val="center"/>
+            <w:hideMark/>
+          </w:tcPr>
+          <w:p>
+            <w:r>
+              <w:rPr>
+                <w:rFonts w:ascii="Segoe UI Emoji" w:hAnsi="Segoe UI Emoji" w:cs="Segoe UI Emoji"/>
+              </w:rPr>
+              <w:t>❌</w:t>
+            </w:r>
+          </w:p>
+        </w:tc>
+        <w:tc>
+          <w:tcPr>
+            <w:tcW w:w="0" w:type="auto"/>
+            <w:shd w:val="clear" w:color="auto" w:fill="141414"/>
+            <w:tcMar>
+              <w:top w:w="90" w:type="dxa"/>
+              <w:left w:w="195" w:type="dxa"/>
+              <w:bottom w:w="90" w:type="dxa"/>
+              <w:right w:w="195" w:type="dxa"/>
+            </w:tcMar>
+            <w:vAlign w:val="center"/>
+            <w:hideMark/>
+          </w:tcPr>
+          <w:p>
+            <w:r>
+              <w:rPr>
+                <w:rFonts w:ascii="Segoe UI Emoji" w:hAnsi="Segoe UI Emoji" w:cs="Segoe UI Emoji"/>
+              </w:rPr>
+              <w:t>✅</w:t>
+            </w:r>
+          </w:p>
+        </w:tc>
+        <w:tc>
+          <w:tcPr>
+            <w:tcW w:w="0" w:type="auto"/>
+            <w:shd w:val="clear" w:color="auto" w:fill="141414"/>
+            <w:tcMar>
+              <w:top w:w="90" w:type="dxa"/>
+              <w:left w:w="195" w:type="dxa"/>
+              <w:bottom w:w="90" w:type="dxa"/>
+              <w:right w:w="195" w:type="dxa"/>
+            </w:tcMar>
+            <w:vAlign w:val="center"/>
+            <w:hideMark/>
+          </w:tcPr>
+          <w:p>
+            <w:r>
+              <w:rPr>
+                <w:rFonts w:ascii="Segoe UI Emoji" w:hAnsi="Segoe UI Emoji" w:cs="Segoe UI Emoji"/>
+              </w:rPr>
+              <w:t>✅</w:t>
+            </w:r>
+            <w:r>
+              <w:t xml:space="preserve"> </w:t>
+            </w:r>
+            <w:proofErr w:type="spellStart"/>
+            <w:r>
+              <w:t>FN_TinhLaiLo</w:t>
+            </w:r>
+            <w:proofErr w:type="spellEnd"/>
+          </w:p>
+        </w:tc>
+      </w:tr>
+      <w:tr>
+        <w:tc>
+          <w:tcPr>
+            <w:tcW w:w="0" w:type="auto"/>
+            <w:shd w:val="clear" w:color="auto" w:fill="141414"/>
+            <w:tcMar>
+              <w:top w:w="90" w:type="dxa"/>
+              <w:left w:w="195" w:type="dxa"/>
+              <w:bottom w:w="90" w:type="dxa"/>
+              <w:right w:w="195" w:type="dxa"/>
+            </w:tcMar>
+            <w:vAlign w:val="center"/>
+            <w:hideMark/>
+          </w:tcPr>
+          <w:p>
+            <w:r>
+              <w:t>Kiểm tra số dư</w:t>
+            </w:r>
+          </w:p>
+        </w:tc>
+        <w:tc>
+          <w:tcPr>
+            <w:tcW w:w="0" w:type="auto"/>
+            <w:shd w:val="clear" w:color="auto" w:fill="141414"/>
+            <w:tcMar>
+              <w:top w:w="90" w:type="dxa"/>
+              <w:left w:w="195" w:type="dxa"/>
+              <w:bottom w:w="90" w:type="dxa"/>
+              <w:right w:w="195" w:type="dxa"/>
+            </w:tcMar>
+            <w:vAlign w:val="center"/>
+            <w:hideMark/>
+          </w:tcPr>
+          <w:p>
+            <w:r>
+              <w:t>Kiểm tra số dư tài khoản</w:t>
+            </w:r>
+          </w:p>
+        </w:tc>
+        <w:tc>
+          <w:tcPr>
+            <w:tcW w:w="0" w:type="auto"/>
+            <w:shd w:val="clear" w:color="auto" w:fill="141414"/>
+            <w:tcMar>
+              <w:top w:w="90" w:type="dxa"/>
+              <w:left w:w="195" w:type="dxa"/>
+              <w:bottom w:w="90" w:type="dxa"/>
+              <w:right w:w="195" w:type="dxa"/>
+            </w:tcMar>
+            <w:vAlign w:val="center"/>
+            <w:hideMark/>
+          </w:tcPr>
+          <w:p>
+            <w:r>
+              <w:rPr>
+                <w:rFonts w:ascii="Segoe UI Emoji" w:hAnsi="Segoe UI Emoji" w:cs="Segoe UI Emoji"/>
+              </w:rPr>
+              <w:t>✅</w:t>
+            </w:r>
+          </w:p>
+        </w:tc>
+        <w:tc>
+          <w:tcPr>
+            <w:tcW w:w="0" w:type="auto"/>
+            <w:shd w:val="clear" w:color="auto" w:fill="141414"/>
+            <w:tcMar>
+              <w:top w:w="90" w:type="dxa"/>
+              <w:left w:w="195" w:type="dxa"/>
+              <w:bottom w:w="90" w:type="dxa"/>
+              <w:right w:w="195" w:type="dxa"/>
+            </w:tcMar>
+            <w:vAlign w:val="center"/>
+            <w:hideMark/>
+          </w:tcPr>
+          <w:p>
+            <w:r>
+              <w:rPr>
+                <w:rFonts w:ascii="Segoe UI Emoji" w:hAnsi="Segoe UI Emoji" w:cs="Segoe UI Emoji"/>
+              </w:rPr>
+              <w:t>✅</w:t>
+            </w:r>
+          </w:p>
+        </w:tc>
+        <w:tc>
+          <w:tcPr>
+            <w:tcW w:w="0" w:type="auto"/>
+            <w:shd w:val="clear" w:color="auto" w:fill="141414"/>
+            <w:tcMar>
+              <w:top w:w="90" w:type="dxa"/>
+              <w:left w:w="195" w:type="dxa"/>
+              <w:bottom w:w="90" w:type="dxa"/>
+              <w:right w:w="195" w:type="dxa"/>
+            </w:tcMar>
+            <w:vAlign w:val="center"/>
+            <w:hideMark/>
+          </w:tcPr>
+          <w:p>
+            <w:r>
+              <w:rPr>
+                <w:rFonts w:ascii="Segoe UI Emoji" w:hAnsi="Segoe UI Emoji" w:cs="Segoe UI Emoji"/>
+              </w:rPr>
+              <w:t>✅</w:t>
+            </w:r>
+          </w:p>
+        </w:tc>
+        <w:tc>
+          <w:tcPr>
+            <w:tcW w:w="0" w:type="auto"/>
+            <w:shd w:val="clear" w:color="auto" w:fill="141414"/>
+            <w:tcMar>
+              <w:top w:w="90" w:type="dxa"/>
+              <w:left w:w="195" w:type="dxa"/>
+              <w:bottom w:w="90" w:type="dxa"/>
+              <w:right w:w="195" w:type="dxa"/>
+            </w:tcMar>
+            <w:vAlign w:val="center"/>
+            <w:hideMark/>
+          </w:tcPr>
+          <w:p>
+            <w:r>
+              <w:rPr>
+                <w:rFonts w:ascii="Segoe UI Emoji" w:hAnsi="Segoe UI Emoji" w:cs="Segoe UI Emoji"/>
+              </w:rPr>
+              <w:t>✅</w:t>
+            </w:r>
+            <w:r>
+              <w:t xml:space="preserve"> </w:t>
+            </w:r>
+            <w:proofErr w:type="spellStart"/>
+            <w:r>
+              <w:t>FN_KiemTraSoDu</w:t>
+            </w:r>
+            <w:proofErr w:type="spellEnd"/>
+          </w:p>
+        </w:tc>
+      </w:tr>
+      <w:tr>
+        <w:tc>
+          <w:tcPr>
+            <w:tcW w:w="0" w:type="auto"/>
+            <w:shd w:val="clear" w:color="auto" w:fill="141414"/>
+            <w:tcMar>
+              <w:top w:w="90" w:type="dxa"/>
+              <w:left w:w="195" w:type="dxa"/>
+              <w:bottom w:w="90" w:type="dxa"/>
+              <w:right w:w="195" w:type="dxa"/>
+            </w:tcMar>
+            <w:vAlign w:val="center"/>
+            <w:hideMark/>
+          </w:tcPr>
+          <w:p>
+            <w:r>
+              <w:t>Tính tổng thu chi</w:t>
+            </w:r>
+          </w:p>
+        </w:tc>
+        <w:tc>
+          <w:tcPr>
+            <w:tcW w:w="0" w:type="auto"/>
+            <w:shd w:val="clear" w:color="auto" w:fill="141414"/>
+            <w:tcMar>
+              <w:top w:w="90" w:type="dxa"/>
+              <w:left w:w="195" w:type="dxa"/>
+              <w:bottom w:w="90" w:type="dxa"/>
+              <w:right w:w="195" w:type="dxa"/>
+            </w:tcMar>
+            <w:vAlign w:val="center"/>
+            <w:hideMark/>
+          </w:tcPr>
+          <w:p>
+            <w:r>
+              <w:t>Tính tổng thu chi theo khoảng thời gian</w:t>
+            </w:r>
+          </w:p>
+        </w:tc>
+        <w:tc>
+          <w:tcPr>
+            <w:tcW w:w="0" w:type="auto"/>
+            <w:shd w:val="clear" w:color="auto" w:fill="141414"/>
+            <w:tcMar>
+              <w:top w:w="90" w:type="dxa"/>
+              <w:left w:w="195" w:type="dxa"/>
+              <w:bottom w:w="90" w:type="dxa"/>
+              <w:right w:w="195" w:type="dxa"/>
+            </w:tcMar>
+            <w:vAlign w:val="center"/>
+            <w:hideMark/>
+          </w:tcPr>
+          <w:p>
+            <w:r>
+              <w:rPr>
+                <w:rFonts w:ascii="Segoe UI Emoji" w:hAnsi="Segoe UI Emoji" w:cs="Segoe UI Emoji"/>
+              </w:rPr>
+              <w:t>✅</w:t>
+            </w:r>
+          </w:p>
+        </w:tc>
+        <w:tc>
+          <w:tcPr>
+            <w:tcW w:w="0" w:type="auto"/>
+            <w:shd w:val="clear" w:color="auto" w:fill="141414"/>
+            <w:tcMar>
+              <w:top w:w="90" w:type="dxa"/>
+              <w:left w:w="195" w:type="dxa"/>
+              <w:bottom w:w="90" w:type="dxa"/>
+              <w:right w:w="195" w:type="dxa"/>
+            </w:tcMar>
+            <w:vAlign w:val="center"/>
+            <w:hideMark/>
+          </w:tcPr>
+          <w:p>
+            <w:r>
+              <w:rPr>
+                <w:rFonts w:ascii="Segoe UI Emoji" w:hAnsi="Segoe UI Emoji" w:cs="Segoe UI Emoji"/>
+              </w:rPr>
+              <w:t>❌</w:t>
+            </w:r>
+          </w:p>
+        </w:tc>
+        <w:tc>
+          <w:tcPr>
+            <w:tcW w:w="0" w:type="auto"/>
+            <w:shd w:val="clear" w:color="auto" w:fill="141414"/>
+            <w:tcMar>
+              <w:top w:w="90" w:type="dxa"/>
+              <w:left w:w="195" w:type="dxa"/>
+              <w:bottom w:w="90" w:type="dxa"/>
+              <w:right w:w="195" w:type="dxa"/>
+            </w:tcMar>
+            <w:vAlign w:val="center"/>
+            <w:hideMark/>
+          </w:tcPr>
+          <w:p>
+            <w:r>
+              <w:rPr>
+                <w:rFonts w:ascii="Segoe UI Emoji" w:hAnsi="Segoe UI Emoji" w:cs="Segoe UI Emoji"/>
+              </w:rPr>
+              <w:t>✅</w:t>
+            </w:r>
+          </w:p>
+        </w:tc>
+        <w:tc>
+          <w:tcPr>
+            <w:tcW w:w="0" w:type="auto"/>
+            <w:shd w:val="clear" w:color="auto" w:fill="141414"/>
+            <w:tcMar>
+              <w:top w:w="90" w:type="dxa"/>
+              <w:left w:w="195" w:type="dxa"/>
+              <w:bottom w:w="90" w:type="dxa"/>
+              <w:right w:w="195" w:type="dxa"/>
+            </w:tcMar>
+            <w:vAlign w:val="center"/>
+            <w:hideMark/>
+          </w:tcPr>
+          <w:p>
+            <w:r>
+              <w:rPr>
+                <w:rFonts w:ascii="Segoe UI Emoji" w:hAnsi="Segoe UI Emoji" w:cs="Segoe UI Emoji"/>
+              </w:rPr>
+              <w:t>✅</w:t>
+            </w:r>
+            <w:r>
+              <w:t> </w:t>
+            </w:r>
+            <w:proofErr w:type="spellStart"/>
+            <w:r>
+              <w:t>FN_TinhTongThuChi</w:t>
+            </w:r>
+            <w:proofErr w:type="spellEnd"/>
+          </w:p>
+        </w:tc>
+      </w:tr>
+      <w:tr>
+        <w:tc>
+          <w:tcPr>
+            <w:tcW w:w="0" w:type="auto"/>
+            <w:shd w:val="clear" w:color="auto" w:fill="141414"/>
+            <w:tcMar>
+              <w:top w:w="90" w:type="dxa"/>
+              <w:left w:w="195" w:type="dxa"/>
+              <w:bottom w:w="90" w:type="dxa"/>
+              <w:right w:w="195" w:type="dxa"/>
+            </w:tcMar>
+            <w:vAlign w:val="center"/>
+            <w:hideMark/>
+          </w:tcPr>
+          <w:p>
+            <w:r>
+              <w:rPr>
+                <w:b/>
+                <w:bCs/>
+              </w:rPr>
+              <w:t>XEM DỮ LIỆU CƠ BẢN</w:t>
+            </w:r>
+          </w:p>
+        </w:tc>
+        <w:tc>
+          <w:tcPr>
+            <w:tcW w:w="0" w:type="auto"/>
+            <w:shd w:val="clear" w:color="auto" w:fill="141414"/>
+            <w:tcMar>
+              <w:top w:w="90" w:type="dxa"/>
+              <w:left w:w="195" w:type="dxa"/>
+              <w:bottom w:w="90" w:type="dxa"/>
+              <w:right w:w="195" w:type="dxa"/>
+            </w:tcMar>
+            <w:vAlign w:val="center"/>
+            <w:hideMark/>
+          </w:tcPr>
+          <w:p/>
+        </w:tc>
+        <w:tc>
+          <w:tcPr>
+            <w:tcW w:w="0" w:type="auto"/>
+            <w:shd w:val="clear" w:color="auto" w:fill="141414"/>
+            <w:tcMar>
+              <w:top w:w="90" w:type="dxa"/>
+              <w:left w:w="195" w:type="dxa"/>
+              <w:bottom w:w="90" w:type="dxa"/>
+              <w:right w:w="195" w:type="dxa"/>
+            </w:tcMar>
+            <w:vAlign w:val="center"/>
+            <w:hideMark/>
+          </w:tcPr>
+          <w:p/>
+        </w:tc>
+        <w:tc>
+          <w:tcPr>
+            <w:tcW w:w="0" w:type="auto"/>
+            <w:shd w:val="clear" w:color="auto" w:fill="141414"/>
+            <w:tcMar>
+              <w:top w:w="90" w:type="dxa"/>
+              <w:left w:w="195" w:type="dxa"/>
+              <w:bottom w:w="90" w:type="dxa"/>
+              <w:right w:w="195" w:type="dxa"/>
+            </w:tcMar>
+            <w:vAlign w:val="center"/>
+            <w:hideMark/>
+          </w:tcPr>
+          <w:p/>
+        </w:tc>
+        <w:tc>
+          <w:tcPr>
+            <w:tcW w:w="0" w:type="auto"/>
+            <w:shd w:val="clear" w:color="auto" w:fill="141414"/>
+            <w:tcMar>
+              <w:top w:w="90" w:type="dxa"/>
+              <w:left w:w="195" w:type="dxa"/>
+              <w:bottom w:w="90" w:type="dxa"/>
+              <w:right w:w="195" w:type="dxa"/>
+            </w:tcMar>
+            <w:vAlign w:val="center"/>
+            <w:hideMark/>
+          </w:tcPr>
+          <w:p/>
+        </w:tc>
+        <w:tc>
+          <w:tcPr>
+            <w:tcW w:w="0" w:type="auto"/>
+            <w:shd w:val="clear" w:color="auto" w:fill="141414"/>
+            <w:tcMar>
+              <w:top w:w="90" w:type="dxa"/>
+              <w:left w:w="195" w:type="dxa"/>
+              <w:bottom w:w="90" w:type="dxa"/>
+              <w:right w:w="195" w:type="dxa"/>
+            </w:tcMar>
+            <w:vAlign w:val="center"/>
+            <w:hideMark/>
+          </w:tcPr>
+          <w:p/>
+        </w:tc>
+      </w:tr>
+      <w:tr>
+        <w:tc>
+          <w:tcPr>
+            <w:tcW w:w="0" w:type="auto"/>
+            <w:shd w:val="clear" w:color="auto" w:fill="141414"/>
+            <w:tcMar>
+              <w:top w:w="90" w:type="dxa"/>
+              <w:left w:w="195" w:type="dxa"/>
+              <w:bottom w:w="90" w:type="dxa"/>
+              <w:right w:w="195" w:type="dxa"/>
+            </w:tcMar>
+            <w:vAlign w:val="center"/>
+            <w:hideMark/>
+          </w:tcPr>
+          <w:p>
+            <w:r>
+              <w:t>Xem loại giao dịch</w:t>
+            </w:r>
+          </w:p>
+        </w:tc>
+        <w:tc>
+          <w:tcPr>
+            <w:tcW w:w="0" w:type="auto"/>
+            <w:shd w:val="clear" w:color="auto" w:fill="141414"/>
+            <w:tcMar>
+              <w:top w:w="90" w:type="dxa"/>
+              <w:left w:w="195" w:type="dxa"/>
+              <w:bottom w:w="90" w:type="dxa"/>
+              <w:right w:w="195" w:type="dxa"/>
+            </w:tcMar>
+            <w:vAlign w:val="center"/>
+            <w:hideMark/>
+          </w:tcPr>
+          <w:p>
+            <w:r>
+              <w:t>Hiển thị danh sách loại giao dịch</w:t>
+            </w:r>
+          </w:p>
+        </w:tc>
+        <w:tc>
+          <w:tcPr>
+            <w:tcW w:w="0" w:type="auto"/>
+            <w:shd w:val="clear" w:color="auto" w:fill="141414"/>
+            <w:tcMar>
+              <w:top w:w="90" w:type="dxa"/>
+              <w:left w:w="195" w:type="dxa"/>
+              <w:bottom w:w="90" w:type="dxa"/>
+              <w:right w:w="195" w:type="dxa"/>
+            </w:tcMar>
+            <w:vAlign w:val="center"/>
+            <w:hideMark/>
+          </w:tcPr>
+          <w:p>
+            <w:r>
+              <w:rPr>
+                <w:rFonts w:ascii="Segoe UI Emoji" w:hAnsi="Segoe UI Emoji" w:cs="Segoe UI Emoji"/>
+              </w:rPr>
+              <w:t>✅</w:t>
+            </w:r>
+          </w:p>
+        </w:tc>
+        <w:tc>
+          <w:tcPr>
+            <w:tcW w:w="0" w:type="auto"/>
+            <w:shd w:val="clear" w:color="auto" w:fill="141414"/>
+            <w:tcMar>
+              <w:top w:w="90" w:type="dxa"/>
+              <w:left w:w="195" w:type="dxa"/>
+              <w:bottom w:w="90" w:type="dxa"/>
+              <w:right w:w="195" w:type="dxa"/>
+            </w:tcMar>
+            <w:vAlign w:val="center"/>
+            <w:hideMark/>
+          </w:tcPr>
+          <w:p>
+            <w:r>
+              <w:rPr>
+                <w:rFonts w:ascii="Segoe UI Emoji" w:hAnsi="Segoe UI Emoji" w:cs="Segoe UI Emoji"/>
+              </w:rPr>
+              <w:t>✅</w:t>
+            </w:r>
+          </w:p>
+        </w:tc>
+        <w:tc>
+          <w:tcPr>
+            <w:tcW w:w="0" w:type="auto"/>
+            <w:shd w:val="clear" w:color="auto" w:fill="141414"/>
+            <w:tcMar>
+              <w:top w:w="90" w:type="dxa"/>
+              <w:left w:w="195" w:type="dxa"/>
+              <w:bottom w:w="90" w:type="dxa"/>
+              <w:right w:w="195" w:type="dxa"/>
+            </w:tcMar>
+            <w:vAlign w:val="center"/>
+            <w:hideMark/>
+          </w:tcPr>
+          <w:p>
+            <w:r>
+              <w:rPr>
+                <w:rFonts w:ascii="Segoe UI Emoji" w:hAnsi="Segoe UI Emoji" w:cs="Segoe UI Emoji"/>
+              </w:rPr>
+              <w:t>✅</w:t>
+            </w:r>
+          </w:p>
+        </w:tc>
+        <w:tc>
+          <w:tcPr>
+            <w:tcW w:w="0" w:type="auto"/>
+            <w:shd w:val="clear" w:color="auto" w:fill="141414"/>
+            <w:tcMar>
+              <w:top w:w="90" w:type="dxa"/>
+              <w:left w:w="195" w:type="dxa"/>
+              <w:bottom w:w="90" w:type="dxa"/>
+              <w:right w:w="195" w:type="dxa"/>
+            </w:tcMar>
+            <w:vAlign w:val="center"/>
+            <w:hideMark/>
+          </w:tcPr>
+          <w:p>
+            <w:r>
+              <w:rPr>
+                <w:rFonts w:ascii="Segoe UI Emoji" w:hAnsi="Segoe UI Emoji" w:cs="Segoe UI Emoji"/>
+              </w:rPr>
+              <w:t>✅</w:t>
+            </w:r>
+            <w:r>
+              <w:t xml:space="preserve"> </w:t>
+            </w:r>
+            <w:proofErr w:type="spellStart"/>
+            <w:r>
+              <w:t>SP_GetLoaiGiaoDich</w:t>
+            </w:r>
+            <w:proofErr w:type="spellEnd"/>
+          </w:p>
+        </w:tc>
+      </w:tr>
+    </w:tbl>
     <w:p/>
     <w:sectPr>
       <w:type w:val="continuous"/>

</xml_diff>